<commit_message>
Minor tweaks to test script
</commit_message>
<xml_diff>
--- a/FactoryTest/PAPR v2 Test Script.docx
+++ b/FactoryTest/PAPR v2 Test Script.docx
@@ -179,25 +179,7 @@
                 <w:szCs w:val="20"/>
                 <w:u w:val="none"/>
               </w:rPr>
-              <w:t xml:space="preserve">Do this </w:t>
-            </w:r>
-            <w:r>
-              <w:rPr>
-                <w:rFonts w:ascii="Arial" w:hAnsi="Arial"/>
-                <w:b/>
-                <w:bCs/>
-                <w:i/>
-                <w:iCs/>
-                <w:strike w:val="false"/>
-                <w:dstrike w:val="false"/>
-                <w:outline w:val="false"/>
-                <w:shadow w:val="false"/>
-                <w:color w:val="000000"/>
-                <w:sz w:val="20"/>
-                <w:szCs w:val="20"/>
-                <w:u w:val="none"/>
-              </w:rPr>
-              <w:t>action...</w:t>
+              <w:t>Action</w:t>
             </w:r>
           </w:p>
         </w:tc>
@@ -250,7 +232,7 @@
                 <w:szCs w:val="20"/>
                 <w:u w:val="none"/>
               </w:rPr>
-              <w:t xml:space="preserve">Verify this </w:t>
+              <w:t>Expected</w:t>
             </w:r>
             <w:r>
               <w:rPr>
@@ -268,7 +250,7 @@
                 <w:szCs w:val="20"/>
                 <w:u w:val="none"/>
               </w:rPr>
-              <w:t>result</w:t>
+              <w:t xml:space="preserve"> </w:t>
             </w:r>
             <w:r>
               <w:rPr>
@@ -286,7 +268,7 @@
                 <w:szCs w:val="20"/>
                 <w:u w:val="none"/>
               </w:rPr>
-              <w:t>...</w:t>
+              <w:t>result</w:t>
             </w:r>
           </w:p>
         </w:tc>

</xml_diff>

<commit_message>
Tidy up code and test script. Add fan RPM test.
</commit_message>
<xml_diff>
--- a/FactoryTest/PAPR v2 Test Script.docx
+++ b/FactoryTest/PAPR v2 Test Script.docx
@@ -47,25 +47,7 @@
           <w:szCs w:val="20"/>
           <w:u w:val="none"/>
         </w:rPr>
-        <w:t xml:space="preserve">To test a PAPR board after manufacturing, program the unit with the Factory Test firmware, then perform the following steps in order. For each step, do the action, then verify that the expected result happens. </w:t>
-      </w:r>
-      <w:r>
-        <w:rPr>
-          <w:rFonts w:ascii="Arial" w:hAnsi="Arial"/>
-          <w:b w:val="false"/>
-          <w:bCs w:val="false"/>
-          <w:i w:val="false"/>
-          <w:iCs w:val="false"/>
-          <w:strike w:val="false"/>
-          <w:dstrike w:val="false"/>
-          <w:outline w:val="false"/>
-          <w:shadow w:val="false"/>
-          <w:color w:val="000000"/>
-          <w:sz w:val="20"/>
-          <w:szCs w:val="20"/>
-          <w:u w:val="none"/>
-        </w:rPr>
-        <w:t>Wait a few seconds then move on to the next step.</w:t>
+        <w:t>To test a PAPR board after manufacturing, program the unit with the Factory Test firmware, then perform the following steps in order. For each step, do the action, then verify that the expected result happens. The beginning and end of each test is signaled by a quick sequence of LEDs. After the end signal, you can move on to the next test.</w:t>
       </w:r>
     </w:p>
     <w:p>
@@ -90,9 +72,9 @@
         </w:tblCellMar>
       </w:tblPr>
       <w:tblGrid>
-        <w:gridCol w:w="876"/>
+        <w:gridCol w:w="874"/>
         <w:gridCol w:w="4721"/>
-        <w:gridCol w:w="4373"/>
+        <w:gridCol w:w="4375"/>
       </w:tblGrid>
       <w:tr>
         <w:trPr>
@@ -100,7 +82,7 @@
         </w:trPr>
         <w:tc>
           <w:tcPr>
-            <w:tcW w:w="876" w:type="dxa"/>
+            <w:tcW w:w="874" w:type="dxa"/>
             <w:tcBorders>
               <w:top w:val="single" w:sz="4" w:space="0" w:color="000000"/>
               <w:left w:val="single" w:sz="4" w:space="0" w:color="000000"/>
@@ -203,7 +185,7 @@
         </w:tc>
         <w:tc>
           <w:tcPr>
-            <w:tcW w:w="4373" w:type="dxa"/>
+            <w:tcW w:w="4375" w:type="dxa"/>
             <w:tcBorders>
               <w:top w:val="single" w:sz="4" w:space="0" w:color="000000"/>
               <w:left w:val="single" w:sz="4" w:space="0" w:color="000000"/>
@@ -259,7 +241,7 @@
         <w:trPr/>
         <w:tc>
           <w:tcPr>
-            <w:tcW w:w="876" w:type="dxa"/>
+            <w:tcW w:w="874" w:type="dxa"/>
             <w:tcBorders>
               <w:left w:val="single" w:sz="4" w:space="0" w:color="000000"/>
               <w:bottom w:val="single" w:sz="4" w:space="0" w:color="000000"/>
@@ -359,7 +341,7 @@
         </w:tc>
         <w:tc>
           <w:tcPr>
-            <w:tcW w:w="4373" w:type="dxa"/>
+            <w:tcW w:w="4375" w:type="dxa"/>
             <w:tcBorders>
               <w:left w:val="single" w:sz="4" w:space="0" w:color="000000"/>
               <w:bottom w:val="single" w:sz="4" w:space="0" w:color="000000"/>
@@ -413,7 +395,7 @@
         <w:trPr/>
         <w:tc>
           <w:tcPr>
-            <w:tcW w:w="876" w:type="dxa"/>
+            <w:tcW w:w="874" w:type="dxa"/>
             <w:tcBorders>
               <w:left w:val="single" w:sz="4" w:space="0" w:color="000000"/>
               <w:bottom w:val="single" w:sz="4" w:space="0" w:color="000000"/>
@@ -515,7 +497,7 @@
         </w:tc>
         <w:tc>
           <w:tcPr>
-            <w:tcW w:w="4373" w:type="dxa"/>
+            <w:tcW w:w="4375" w:type="dxa"/>
             <w:tcBorders>
               <w:left w:val="single" w:sz="4" w:space="0" w:color="000000"/>
               <w:bottom w:val="single" w:sz="4" w:space="0" w:color="000000"/>
@@ -570,7 +552,7 @@
         <w:trPr/>
         <w:tc>
           <w:tcPr>
-            <w:tcW w:w="876" w:type="dxa"/>
+            <w:tcW w:w="874" w:type="dxa"/>
             <w:tcBorders>
               <w:left w:val="single" w:sz="4" w:space="0" w:color="000000"/>
               <w:bottom w:val="single" w:sz="4" w:space="0" w:color="000000"/>
@@ -656,7 +638,7 @@
         </w:tc>
         <w:tc>
           <w:tcPr>
-            <w:tcW w:w="4373" w:type="dxa"/>
+            <w:tcW w:w="4375" w:type="dxa"/>
             <w:tcBorders>
               <w:left w:val="single" w:sz="4" w:space="0" w:color="000000"/>
               <w:bottom w:val="single" w:sz="4" w:space="0" w:color="000000"/>
@@ -695,7 +677,7 @@
         <w:trPr/>
         <w:tc>
           <w:tcPr>
-            <w:tcW w:w="876" w:type="dxa"/>
+            <w:tcW w:w="874" w:type="dxa"/>
             <w:tcBorders>
               <w:left w:val="single" w:sz="4" w:space="0" w:color="000000"/>
               <w:bottom w:val="single" w:sz="4" w:space="0" w:color="000000"/>
@@ -781,7 +763,7 @@
         </w:tc>
         <w:tc>
           <w:tcPr>
-            <w:tcW w:w="4373" w:type="dxa"/>
+            <w:tcW w:w="4375" w:type="dxa"/>
             <w:tcBorders>
               <w:left w:val="single" w:sz="4" w:space="0" w:color="000000"/>
               <w:bottom w:val="single" w:sz="4" w:space="0" w:color="000000"/>
@@ -836,7 +818,7 @@
         <w:trPr/>
         <w:tc>
           <w:tcPr>
-            <w:tcW w:w="876" w:type="dxa"/>
+            <w:tcW w:w="874" w:type="dxa"/>
             <w:tcBorders>
               <w:left w:val="single" w:sz="4" w:space="0" w:color="000000"/>
               <w:bottom w:val="single" w:sz="4" w:space="0" w:color="000000"/>
@@ -922,7 +904,7 @@
         </w:tc>
         <w:tc>
           <w:tcPr>
-            <w:tcW w:w="4373" w:type="dxa"/>
+            <w:tcW w:w="4375" w:type="dxa"/>
             <w:tcBorders>
               <w:left w:val="single" w:sz="4" w:space="0" w:color="000000"/>
               <w:bottom w:val="single" w:sz="4" w:space="0" w:color="000000"/>
@@ -977,7 +959,7 @@
         <w:trPr/>
         <w:tc>
           <w:tcPr>
-            <w:tcW w:w="876" w:type="dxa"/>
+            <w:tcW w:w="874" w:type="dxa"/>
             <w:tcBorders>
               <w:left w:val="single" w:sz="4" w:space="0" w:color="000000"/>
               <w:bottom w:val="single" w:sz="4" w:space="0" w:color="000000"/>
@@ -1063,7 +1045,7 @@
         </w:tc>
         <w:tc>
           <w:tcPr>
-            <w:tcW w:w="4373" w:type="dxa"/>
+            <w:tcW w:w="4375" w:type="dxa"/>
             <w:tcBorders>
               <w:left w:val="single" w:sz="4" w:space="0" w:color="000000"/>
               <w:bottom w:val="single" w:sz="4" w:space="0" w:color="000000"/>
@@ -1118,7 +1100,7 @@
         <w:trPr/>
         <w:tc>
           <w:tcPr>
-            <w:tcW w:w="876" w:type="dxa"/>
+            <w:tcW w:w="874" w:type="dxa"/>
             <w:tcBorders>
               <w:left w:val="single" w:sz="4" w:space="0" w:color="000000"/>
               <w:bottom w:val="single" w:sz="4" w:space="0" w:color="000000"/>
@@ -1204,7 +1186,7 @@
         </w:tc>
         <w:tc>
           <w:tcPr>
-            <w:tcW w:w="4373" w:type="dxa"/>
+            <w:tcW w:w="4375" w:type="dxa"/>
             <w:tcBorders>
               <w:left w:val="single" w:sz="4" w:space="0" w:color="000000"/>
               <w:bottom w:val="single" w:sz="4" w:space="0" w:color="000000"/>
@@ -1259,7 +1241,7 @@
         <w:trPr/>
         <w:tc>
           <w:tcPr>
-            <w:tcW w:w="876" w:type="dxa"/>
+            <w:tcW w:w="874" w:type="dxa"/>
             <w:tcBorders>
               <w:left w:val="single" w:sz="4" w:space="0" w:color="000000"/>
               <w:bottom w:val="single" w:sz="4" w:space="0" w:color="000000"/>
@@ -1345,7 +1327,7 @@
         </w:tc>
         <w:tc>
           <w:tcPr>
-            <w:tcW w:w="4373" w:type="dxa"/>
+            <w:tcW w:w="4375" w:type="dxa"/>
             <w:tcBorders>
               <w:left w:val="single" w:sz="4" w:space="0" w:color="000000"/>
               <w:bottom w:val="single" w:sz="4" w:space="0" w:color="000000"/>
@@ -1400,7 +1382,7 @@
         <w:trPr/>
         <w:tc>
           <w:tcPr>
-            <w:tcW w:w="876" w:type="dxa"/>
+            <w:tcW w:w="874" w:type="dxa"/>
             <w:tcBorders>
               <w:left w:val="single" w:sz="4" w:space="0" w:color="000000"/>
               <w:bottom w:val="single" w:sz="4" w:space="0" w:color="000000"/>
@@ -1486,7 +1468,7 @@
         </w:tc>
         <w:tc>
           <w:tcPr>
-            <w:tcW w:w="4373" w:type="dxa"/>
+            <w:tcW w:w="4375" w:type="dxa"/>
             <w:tcBorders>
               <w:left w:val="single" w:sz="4" w:space="0" w:color="000000"/>
               <w:bottom w:val="single" w:sz="4" w:space="0" w:color="000000"/>
@@ -1498,41 +1480,189 @@
             <w:pPr>
               <w:pStyle w:val="TableContents"/>
               <w:jc w:val="left"/>
-              <w:rPr>
-                <w:rFonts w:ascii="Arial" w:hAnsi="Arial"/>
-                <w:b w:val="false"/>
-                <w:b w:val="false"/>
-                <w:bCs w:val="false"/>
-                <w:i w:val="false"/>
-                <w:i w:val="false"/>
-                <w:iCs w:val="false"/>
-                <w:strike w:val="false"/>
-                <w:dstrike w:val="false"/>
-                <w:outline w:val="false"/>
-                <w:shadow w:val="false"/>
-                <w:color w:val="000000"/>
-                <w:sz w:val="20"/>
-                <w:szCs w:val="20"/>
-                <w:u w:val="none"/>
-              </w:rPr>
-            </w:pPr>
-            <w:r>
-              <w:rPr>
-                <w:rFonts w:ascii="Arial" w:hAnsi="Arial"/>
-                <w:b w:val="false"/>
-                <w:bCs w:val="false"/>
-                <w:i w:val="false"/>
-                <w:iCs w:val="false"/>
-                <w:strike w:val="false"/>
-                <w:dstrike w:val="false"/>
-                <w:outline w:val="false"/>
-                <w:shadow w:val="false"/>
-                <w:color w:val="000000"/>
-                <w:sz w:val="20"/>
-                <w:szCs w:val="20"/>
-                <w:u w:val="none"/>
-              </w:rPr>
-              <w:t>All 7 LEDs flash 3 times (Battery Voltage Test)</w:t>
+              <w:rPr/>
+            </w:pPr>
+            <w:r>
+              <w:rPr>
+                <w:rFonts w:ascii="Arial" w:hAnsi="Arial"/>
+                <w:b w:val="false"/>
+                <w:bCs w:val="false"/>
+                <w:i w:val="false"/>
+                <w:iCs w:val="false"/>
+                <w:strike w:val="false"/>
+                <w:dstrike w:val="false"/>
+                <w:outline w:val="false"/>
+                <w:shadow w:val="false"/>
+                <w:color w:val="000000"/>
+                <w:sz w:val="20"/>
+                <w:szCs w:val="20"/>
+                <w:u w:val="none"/>
+              </w:rPr>
+              <w:t xml:space="preserve">Battery Voltage Test. For now, the 7 LEDs will display the input voltage: 1 LED = 12 volts, 7 LEDs = 24 volts. </w:t>
+            </w:r>
+            <w:r>
+              <w:rPr>
+                <w:rFonts w:ascii="Arial" w:hAnsi="Arial"/>
+                <w:b w:val="false"/>
+                <w:bCs w:val="false"/>
+                <w:i w:val="false"/>
+                <w:iCs w:val="false"/>
+                <w:strike w:val="false"/>
+                <w:dstrike w:val="false"/>
+                <w:outline w:val="false"/>
+                <w:shadow w:val="false"/>
+                <w:color w:val="000000"/>
+                <w:sz w:val="20"/>
+                <w:szCs w:val="20"/>
+                <w:u w:val="none"/>
+              </w:rPr>
+              <w:t>You should vary</w:t>
+            </w:r>
+            <w:r>
+              <w:rPr>
+                <w:rFonts w:ascii="Arial" w:hAnsi="Arial"/>
+                <w:b w:val="false"/>
+                <w:bCs w:val="false"/>
+                <w:i w:val="false"/>
+                <w:iCs w:val="false"/>
+                <w:strike w:val="false"/>
+                <w:dstrike w:val="false"/>
+                <w:outline w:val="false"/>
+                <w:shadow w:val="false"/>
+                <w:color w:val="000000"/>
+                <w:sz w:val="20"/>
+                <w:szCs w:val="20"/>
+                <w:u w:val="none"/>
+              </w:rPr>
+              <w:t xml:space="preserve"> the voltag</w:t>
+            </w:r>
+            <w:r>
+              <w:rPr>
+                <w:rFonts w:ascii="Arial" w:hAnsi="Arial"/>
+                <w:b w:val="false"/>
+                <w:bCs w:val="false"/>
+                <w:i w:val="false"/>
+                <w:iCs w:val="false"/>
+                <w:strike w:val="false"/>
+                <w:dstrike w:val="false"/>
+                <w:outline w:val="false"/>
+                <w:shadow w:val="false"/>
+                <w:color w:val="000000"/>
+                <w:sz w:val="20"/>
+                <w:szCs w:val="20"/>
+                <w:u w:val="none"/>
+              </w:rPr>
+              <w:t>e</w:t>
+            </w:r>
+            <w:r>
+              <w:rPr>
+                <w:rFonts w:ascii="Arial" w:hAnsi="Arial"/>
+                <w:b w:val="false"/>
+                <w:bCs w:val="false"/>
+                <w:i w:val="false"/>
+                <w:iCs w:val="false"/>
+                <w:strike w:val="false"/>
+                <w:dstrike w:val="false"/>
+                <w:outline w:val="false"/>
+                <w:shadow w:val="false"/>
+                <w:color w:val="000000"/>
+                <w:sz w:val="20"/>
+                <w:szCs w:val="20"/>
+                <w:u w:val="none"/>
+              </w:rPr>
+              <w:t xml:space="preserve"> and verify the LEDs change accordingly. </w:t>
+            </w:r>
+            <w:r>
+              <w:rPr>
+                <w:rFonts w:ascii="Arial" w:hAnsi="Arial"/>
+                <w:b w:val="false"/>
+                <w:bCs w:val="false"/>
+                <w:i w:val="false"/>
+                <w:iCs w:val="false"/>
+                <w:strike w:val="false"/>
+                <w:dstrike w:val="false"/>
+                <w:outline w:val="false"/>
+                <w:shadow w:val="false"/>
+                <w:color w:val="000000"/>
+                <w:sz w:val="20"/>
+                <w:szCs w:val="20"/>
+                <w:u w:val="none"/>
+              </w:rPr>
+              <w:t>TBD</w:t>
+            </w:r>
+            <w:bookmarkStart w:id="0" w:name="__DdeLink__98_956208153"/>
+            <w:r>
+              <w:rPr>
+                <w:rFonts w:ascii="Arial" w:hAnsi="Arial"/>
+                <w:b w:val="false"/>
+                <w:bCs w:val="false"/>
+                <w:i w:val="false"/>
+                <w:iCs w:val="false"/>
+                <w:strike w:val="false"/>
+                <w:dstrike w:val="false"/>
+                <w:outline w:val="false"/>
+                <w:shadow w:val="false"/>
+                <w:color w:val="000000"/>
+                <w:sz w:val="20"/>
+                <w:szCs w:val="20"/>
+                <w:u w:val="none"/>
+              </w:rPr>
+              <w:t xml:space="preserve">: what </w:t>
+            </w:r>
+            <w:r>
+              <w:rPr>
+                <w:rFonts w:ascii="Arial" w:hAnsi="Arial"/>
+                <w:b w:val="false"/>
+                <w:bCs w:val="false"/>
+                <w:i w:val="false"/>
+                <w:iCs w:val="false"/>
+                <w:strike w:val="false"/>
+                <w:dstrike w:val="false"/>
+                <w:outline w:val="false"/>
+                <w:shadow w:val="false"/>
+                <w:color w:val="000000"/>
+                <w:sz w:val="20"/>
+                <w:szCs w:val="20"/>
+                <w:u w:val="none"/>
+              </w:rPr>
+              <w:t>should</w:t>
+            </w:r>
+            <w:r>
+              <w:rPr>
+                <w:rFonts w:ascii="Arial" w:hAnsi="Arial"/>
+                <w:b w:val="false"/>
+                <w:bCs w:val="false"/>
+                <w:i w:val="false"/>
+                <w:iCs w:val="false"/>
+                <w:strike w:val="false"/>
+                <w:dstrike w:val="false"/>
+                <w:outline w:val="false"/>
+                <w:shadow w:val="false"/>
+                <w:color w:val="000000"/>
+                <w:sz w:val="20"/>
+                <w:szCs w:val="20"/>
+                <w:u w:val="none"/>
+              </w:rPr>
+              <w:t xml:space="preserve"> the test be</w:t>
+            </w:r>
+            <w:bookmarkEnd w:id="0"/>
+            <w:r>
+              <w:rPr>
+                <w:rFonts w:ascii="Arial" w:hAnsi="Arial"/>
+                <w:b w:val="false"/>
+                <w:bCs w:val="false"/>
+                <w:i w:val="false"/>
+                <w:iCs w:val="false"/>
+                <w:strike w:val="false"/>
+                <w:dstrike w:val="false"/>
+                <w:outline w:val="false"/>
+                <w:shadow w:val="false"/>
+                <w:color w:val="000000"/>
+                <w:sz w:val="20"/>
+                <w:szCs w:val="20"/>
+                <w:u w:val="none"/>
+              </w:rPr>
+              <w:t>?</w:t>
             </w:r>
           </w:p>
         </w:tc>
@@ -1541,7 +1671,7 @@
         <w:trPr/>
         <w:tc>
           <w:tcPr>
-            <w:tcW w:w="876" w:type="dxa"/>
+            <w:tcW w:w="874" w:type="dxa"/>
             <w:tcBorders>
               <w:left w:val="single" w:sz="4" w:space="0" w:color="000000"/>
               <w:bottom w:val="single" w:sz="4" w:space="0" w:color="000000"/>
@@ -1627,7 +1757,7 @@
         </w:tc>
         <w:tc>
           <w:tcPr>
-            <w:tcW w:w="4373" w:type="dxa"/>
+            <w:tcW w:w="4375" w:type="dxa"/>
             <w:tcBorders>
               <w:left w:val="single" w:sz="4" w:space="0" w:color="000000"/>
               <w:bottom w:val="single" w:sz="4" w:space="0" w:color="000000"/>
@@ -1657,7 +1787,228 @@
                 <w:szCs w:val="20"/>
                 <w:u w:val="none"/>
               </w:rPr>
-              <w:t>All 7 LEDs flash 3 times (Fan RPM test)</w:t>
+              <w:t xml:space="preserve">Fan RPM test. For now, the raw Fan RPM value is displayed in binary on the LEDs. </w:t>
+            </w:r>
+            <w:bookmarkStart w:id="1" w:name="__DdeLink__108_533182852"/>
+            <w:r>
+              <w:rPr>
+                <w:rFonts w:ascii="Arial" w:hAnsi="Arial"/>
+                <w:b w:val="false"/>
+                <w:bCs w:val="false"/>
+                <w:i w:val="false"/>
+                <w:iCs w:val="false"/>
+                <w:strike w:val="false"/>
+                <w:dstrike w:val="false"/>
+                <w:outline w:val="false"/>
+                <w:shadow w:val="false"/>
+                <w:color w:val="000000"/>
+                <w:sz w:val="20"/>
+                <w:szCs w:val="20"/>
+                <w:u w:val="none"/>
+              </w:rPr>
+              <w:t>TBD</w:t>
+            </w:r>
+            <w:bookmarkStart w:id="2" w:name="__DdeLink__98_9562081531"/>
+            <w:r>
+              <w:rPr>
+                <w:rFonts w:ascii="Arial" w:hAnsi="Arial"/>
+                <w:b w:val="false"/>
+                <w:bCs w:val="false"/>
+                <w:i w:val="false"/>
+                <w:iCs w:val="false"/>
+                <w:strike w:val="false"/>
+                <w:dstrike w:val="false"/>
+                <w:outline w:val="false"/>
+                <w:shadow w:val="false"/>
+                <w:color w:val="000000"/>
+                <w:sz w:val="20"/>
+                <w:szCs w:val="20"/>
+                <w:u w:val="none"/>
+              </w:rPr>
+              <w:t xml:space="preserve">: what </w:t>
+            </w:r>
+            <w:r>
+              <w:rPr>
+                <w:rFonts w:ascii="Arial" w:hAnsi="Arial"/>
+                <w:b w:val="false"/>
+                <w:bCs w:val="false"/>
+                <w:i w:val="false"/>
+                <w:iCs w:val="false"/>
+                <w:strike w:val="false"/>
+                <w:dstrike w:val="false"/>
+                <w:outline w:val="false"/>
+                <w:shadow w:val="false"/>
+                <w:color w:val="000000"/>
+                <w:sz w:val="20"/>
+                <w:szCs w:val="20"/>
+                <w:u w:val="none"/>
+              </w:rPr>
+              <w:t>should</w:t>
+            </w:r>
+            <w:r>
+              <w:rPr>
+                <w:rFonts w:ascii="Arial" w:hAnsi="Arial"/>
+                <w:b w:val="false"/>
+                <w:bCs w:val="false"/>
+                <w:i w:val="false"/>
+                <w:iCs w:val="false"/>
+                <w:strike w:val="false"/>
+                <w:dstrike w:val="false"/>
+                <w:outline w:val="false"/>
+                <w:shadow w:val="false"/>
+                <w:color w:val="000000"/>
+                <w:sz w:val="20"/>
+                <w:szCs w:val="20"/>
+                <w:u w:val="none"/>
+              </w:rPr>
+              <w:t xml:space="preserve"> the test be</w:t>
+            </w:r>
+            <w:bookmarkEnd w:id="2"/>
+            <w:r>
+              <w:rPr>
+                <w:rFonts w:ascii="Arial" w:hAnsi="Arial"/>
+                <w:b w:val="false"/>
+                <w:bCs w:val="false"/>
+                <w:i w:val="false"/>
+                <w:iCs w:val="false"/>
+                <w:strike w:val="false"/>
+                <w:dstrike w:val="false"/>
+                <w:outline w:val="false"/>
+                <w:shadow w:val="false"/>
+                <w:color w:val="000000"/>
+                <w:sz w:val="20"/>
+                <w:szCs w:val="20"/>
+                <w:u w:val="none"/>
+              </w:rPr>
+              <w:t>?</w:t>
+            </w:r>
+            <w:bookmarkEnd w:id="1"/>
+          </w:p>
+        </w:tc>
+      </w:tr>
+      <w:tr>
+        <w:trPr/>
+        <w:tc>
+          <w:tcPr>
+            <w:tcW w:w="874" w:type="dxa"/>
+            <w:tcBorders>
+              <w:left w:val="single" w:sz="4" w:space="0" w:color="000000"/>
+              <w:bottom w:val="single" w:sz="4" w:space="0" w:color="000000"/>
+            </w:tcBorders>
+            <w:shd w:fill="auto" w:val="clear"/>
+          </w:tcPr>
+          <w:p>
+            <w:pPr>
+              <w:pStyle w:val="TableContents"/>
+              <w:jc w:val="left"/>
+              <w:rPr>
+                <w:rFonts w:ascii="Arial" w:hAnsi="Arial"/>
+                <w:sz w:val="20"/>
+                <w:szCs w:val="20"/>
+              </w:rPr>
+            </w:pPr>
+            <w:r>
+              <w:rPr>
+                <w:rFonts w:ascii="Arial" w:hAnsi="Arial"/>
+                <w:sz w:val="20"/>
+                <w:szCs w:val="20"/>
+              </w:rPr>
+              <w:t>10</w:t>
+            </w:r>
+          </w:p>
+        </w:tc>
+        <w:tc>
+          <w:tcPr>
+            <w:tcW w:w="4721" w:type="dxa"/>
+            <w:tcBorders>
+              <w:left w:val="single" w:sz="4" w:space="0" w:color="000000"/>
+              <w:bottom w:val="single" w:sz="4" w:space="0" w:color="000000"/>
+            </w:tcBorders>
+            <w:shd w:fill="auto" w:val="clear"/>
+          </w:tcPr>
+          <w:p>
+            <w:pPr>
+              <w:pStyle w:val="TableContents"/>
+              <w:jc w:val="left"/>
+              <w:rPr/>
+            </w:pPr>
+            <w:r>
+              <w:rPr/>
+              <w:t>?</w:t>
+            </w:r>
+          </w:p>
+        </w:tc>
+        <w:tc>
+          <w:tcPr>
+            <w:tcW w:w="4375" w:type="dxa"/>
+            <w:tcBorders>
+              <w:left w:val="single" w:sz="4" w:space="0" w:color="000000"/>
+              <w:bottom w:val="single" w:sz="4" w:space="0" w:color="000000"/>
+              <w:right w:val="single" w:sz="4" w:space="0" w:color="000000"/>
+            </w:tcBorders>
+            <w:shd w:fill="auto" w:val="clear"/>
+          </w:tcPr>
+          <w:p>
+            <w:pPr>
+              <w:pStyle w:val="TableContents"/>
+              <w:jc w:val="left"/>
+              <w:rPr/>
+            </w:pPr>
+            <w:r>
+              <w:rPr>
+                <w:rFonts w:ascii="Arial" w:hAnsi="Arial"/>
+                <w:b w:val="false"/>
+                <w:bCs w:val="false"/>
+                <w:i w:val="false"/>
+                <w:iCs w:val="false"/>
+                <w:strike w:val="false"/>
+                <w:dstrike w:val="false"/>
+                <w:outline w:val="false"/>
+                <w:shadow w:val="false"/>
+                <w:color w:val="000000"/>
+                <w:sz w:val="20"/>
+                <w:szCs w:val="20"/>
+                <w:u w:val="none"/>
+              </w:rPr>
+              <w:t>Monitor Pin test. TBD</w:t>
+            </w:r>
+            <w:bookmarkStart w:id="3" w:name="__DdeLink__98_95620815311"/>
+            <w:r>
+              <w:rPr>
+                <w:rFonts w:ascii="Arial" w:hAnsi="Arial"/>
+                <w:b w:val="false"/>
+                <w:bCs w:val="false"/>
+                <w:i w:val="false"/>
+                <w:iCs w:val="false"/>
+                <w:strike w:val="false"/>
+                <w:dstrike w:val="false"/>
+                <w:outline w:val="false"/>
+                <w:shadow w:val="false"/>
+                <w:color w:val="000000"/>
+                <w:sz w:val="20"/>
+                <w:szCs w:val="20"/>
+                <w:u w:val="none"/>
+              </w:rPr>
+              <w:t>: what should the test be</w:t>
+            </w:r>
+            <w:bookmarkEnd w:id="3"/>
+            <w:r>
+              <w:rPr>
+                <w:rFonts w:ascii="Arial" w:hAnsi="Arial"/>
+                <w:b w:val="false"/>
+                <w:bCs w:val="false"/>
+                <w:i w:val="false"/>
+                <w:iCs w:val="false"/>
+                <w:strike w:val="false"/>
+                <w:dstrike w:val="false"/>
+                <w:outline w:val="false"/>
+                <w:shadow w:val="false"/>
+                <w:color w:val="000000"/>
+                <w:sz w:val="20"/>
+                <w:szCs w:val="20"/>
+                <w:u w:val="none"/>
+              </w:rPr>
+              <w:t>?</w:t>
             </w:r>
           </w:p>
         </w:tc>

</xml_diff>

<commit_message>
Minor update to test script
</commit_message>
<xml_diff>
--- a/FactoryTest/PAPR v2 Test Script.docx
+++ b/FactoryTest/PAPR v2 Test Script.docx
@@ -47,6 +47,143 @@
           <w:szCs w:val="20"/>
           <w:u w:val="none"/>
         </w:rPr>
+        <w:t xml:space="preserve">The PAPR factory test is firmware that briefly exercises the PAPR hardware, including microcontroller board, buzzer, vibrator, and fan, in order to verify that all components are working properly. The test </w:t>
+      </w:r>
+      <w:r>
+        <w:rPr>
+          <w:rFonts w:ascii="Arial" w:hAnsi="Arial"/>
+          <w:b w:val="false"/>
+          <w:bCs w:val="false"/>
+          <w:i w:val="false"/>
+          <w:iCs w:val="false"/>
+          <w:strike w:val="false"/>
+          <w:dstrike w:val="false"/>
+          <w:outline w:val="false"/>
+          <w:shadow w:val="false"/>
+          <w:color w:val="000000"/>
+          <w:sz w:val="20"/>
+          <w:szCs w:val="20"/>
+          <w:u w:val="none"/>
+        </w:rPr>
+        <w:t>is</w:t>
+      </w:r>
+      <w:r>
+        <w:rPr>
+          <w:rFonts w:ascii="Arial" w:hAnsi="Arial"/>
+          <w:b w:val="false"/>
+          <w:bCs w:val="false"/>
+          <w:i w:val="false"/>
+          <w:iCs w:val="false"/>
+          <w:strike w:val="false"/>
+          <w:dstrike w:val="false"/>
+          <w:outline w:val="false"/>
+          <w:shadow w:val="false"/>
+          <w:color w:val="000000"/>
+          <w:sz w:val="20"/>
+          <w:szCs w:val="20"/>
+          <w:u w:val="none"/>
+        </w:rPr>
+        <w:t xml:space="preserve"> intended </w:t>
+      </w:r>
+      <w:r>
+        <w:rPr>
+          <w:rFonts w:ascii="Arial" w:hAnsi="Arial"/>
+          <w:b w:val="false"/>
+          <w:bCs w:val="false"/>
+          <w:i w:val="false"/>
+          <w:iCs w:val="false"/>
+          <w:strike w:val="false"/>
+          <w:dstrike w:val="false"/>
+          <w:outline w:val="false"/>
+          <w:shadow w:val="false"/>
+          <w:color w:val="000000"/>
+          <w:sz w:val="20"/>
+          <w:szCs w:val="20"/>
+          <w:u w:val="none"/>
+        </w:rPr>
+        <w:t xml:space="preserve">for use at the factory, </w:t>
+      </w:r>
+      <w:r>
+        <w:rPr>
+          <w:rFonts w:ascii="Arial" w:hAnsi="Arial"/>
+          <w:b w:val="false"/>
+          <w:bCs w:val="false"/>
+          <w:i w:val="false"/>
+          <w:iCs w:val="false"/>
+          <w:strike w:val="false"/>
+          <w:dstrike w:val="false"/>
+          <w:outline w:val="false"/>
+          <w:shadow w:val="false"/>
+          <w:color w:val="000000"/>
+          <w:sz w:val="20"/>
+          <w:szCs w:val="20"/>
+          <w:u w:val="none"/>
+        </w:rPr>
+        <w:t>to verify that newly-manufactured PAPRs have no defects.</w:t>
+      </w:r>
+    </w:p>
+    <w:p>
+      <w:pPr>
+        <w:pStyle w:val="TableContents"/>
+        <w:jc w:val="left"/>
+        <w:rPr>
+          <w:rFonts w:ascii="Arial" w:hAnsi="Arial"/>
+          <w:b w:val="false"/>
+          <w:b w:val="false"/>
+          <w:bCs w:val="false"/>
+          <w:i w:val="false"/>
+          <w:i w:val="false"/>
+          <w:iCs w:val="false"/>
+          <w:strike w:val="false"/>
+          <w:dstrike w:val="false"/>
+          <w:outline w:val="false"/>
+          <w:shadow w:val="false"/>
+          <w:color w:val="000000"/>
+          <w:sz w:val="20"/>
+          <w:szCs w:val="20"/>
+          <w:u w:val="none"/>
+        </w:rPr>
+      </w:pPr>
+      <w:r>
+        <w:rPr>
+          <w:rFonts w:ascii="Arial" w:hAnsi="Arial"/>
+          <w:b w:val="false"/>
+          <w:bCs w:val="false"/>
+          <w:i w:val="false"/>
+          <w:iCs w:val="false"/>
+          <w:strike w:val="false"/>
+          <w:dstrike w:val="false"/>
+          <w:outline w:val="false"/>
+          <w:shadow w:val="false"/>
+          <w:color w:val="000000"/>
+          <w:sz w:val="20"/>
+          <w:szCs w:val="20"/>
+          <w:u w:val="none"/>
+        </w:rPr>
+      </w:r>
+    </w:p>
+    <w:p>
+      <w:pPr>
+        <w:pStyle w:val="TableContents"/>
+        <w:jc w:val="left"/>
+        <w:rPr/>
+      </w:pPr>
+      <w:r>
+        <w:rPr>
+          <w:rFonts w:ascii="Arial" w:hAnsi="Arial"/>
+          <w:b w:val="false"/>
+          <w:bCs w:val="false"/>
+          <w:i w:val="false"/>
+          <w:iCs w:val="false"/>
+          <w:strike w:val="false"/>
+          <w:dstrike w:val="false"/>
+          <w:outline w:val="false"/>
+          <w:shadow w:val="false"/>
+          <w:color w:val="000000"/>
+          <w:sz w:val="20"/>
+          <w:szCs w:val="20"/>
+          <w:u w:val="none"/>
+        </w:rPr>
         <w:t>To test a PAPR board after manufacturing, program the unit with the Factory Test firmware, then perform the following steps in order. For each step, do the action, then verify that the expected result happens. The beginning and end of each test is signaled by a quick sequence of LEDs. After the end signal, you can move on to the next test.</w:t>
       </w:r>
     </w:p>
@@ -72,9 +209,9 @@
         </w:tblCellMar>
       </w:tblPr>
       <w:tblGrid>
-        <w:gridCol w:w="874"/>
+        <w:gridCol w:w="872"/>
         <w:gridCol w:w="4721"/>
-        <w:gridCol w:w="4375"/>
+        <w:gridCol w:w="4377"/>
       </w:tblGrid>
       <w:tr>
         <w:trPr>
@@ -82,7 +219,7 @@
         </w:trPr>
         <w:tc>
           <w:tcPr>
-            <w:tcW w:w="874" w:type="dxa"/>
+            <w:tcW w:w="872" w:type="dxa"/>
             <w:tcBorders>
               <w:top w:val="single" w:sz="4" w:space="0" w:color="000000"/>
               <w:left w:val="single" w:sz="4" w:space="0" w:color="000000"/>
@@ -185,7 +322,7 @@
         </w:tc>
         <w:tc>
           <w:tcPr>
-            <w:tcW w:w="4375" w:type="dxa"/>
+            <w:tcW w:w="4377" w:type="dxa"/>
             <w:tcBorders>
               <w:top w:val="single" w:sz="4" w:space="0" w:color="000000"/>
               <w:left w:val="single" w:sz="4" w:space="0" w:color="000000"/>
@@ -241,7 +378,7 @@
         <w:trPr/>
         <w:tc>
           <w:tcPr>
-            <w:tcW w:w="874" w:type="dxa"/>
+            <w:tcW w:w="872" w:type="dxa"/>
             <w:tcBorders>
               <w:left w:val="single" w:sz="4" w:space="0" w:color="000000"/>
               <w:bottom w:val="single" w:sz="4" w:space="0" w:color="000000"/>
@@ -341,7 +478,7 @@
         </w:tc>
         <w:tc>
           <w:tcPr>
-            <w:tcW w:w="4375" w:type="dxa"/>
+            <w:tcW w:w="4377" w:type="dxa"/>
             <w:tcBorders>
               <w:left w:val="single" w:sz="4" w:space="0" w:color="000000"/>
               <w:bottom w:val="single" w:sz="4" w:space="0" w:color="000000"/>
@@ -395,7 +532,7 @@
         <w:trPr/>
         <w:tc>
           <w:tcPr>
-            <w:tcW w:w="874" w:type="dxa"/>
+            <w:tcW w:w="872" w:type="dxa"/>
             <w:tcBorders>
               <w:left w:val="single" w:sz="4" w:space="0" w:color="000000"/>
               <w:bottom w:val="single" w:sz="4" w:space="0" w:color="000000"/>
@@ -497,7 +634,7 @@
         </w:tc>
         <w:tc>
           <w:tcPr>
-            <w:tcW w:w="4375" w:type="dxa"/>
+            <w:tcW w:w="4377" w:type="dxa"/>
             <w:tcBorders>
               <w:left w:val="single" w:sz="4" w:space="0" w:color="000000"/>
               <w:bottom w:val="single" w:sz="4" w:space="0" w:color="000000"/>
@@ -552,7 +689,7 @@
         <w:trPr/>
         <w:tc>
           <w:tcPr>
-            <w:tcW w:w="874" w:type="dxa"/>
+            <w:tcW w:w="872" w:type="dxa"/>
             <w:tcBorders>
               <w:left w:val="single" w:sz="4" w:space="0" w:color="000000"/>
               <w:bottom w:val="single" w:sz="4" w:space="0" w:color="000000"/>
@@ -638,7 +775,7 @@
         </w:tc>
         <w:tc>
           <w:tcPr>
-            <w:tcW w:w="4375" w:type="dxa"/>
+            <w:tcW w:w="4377" w:type="dxa"/>
             <w:tcBorders>
               <w:left w:val="single" w:sz="4" w:space="0" w:color="000000"/>
               <w:bottom w:val="single" w:sz="4" w:space="0" w:color="000000"/>
@@ -677,7 +814,7 @@
         <w:trPr/>
         <w:tc>
           <w:tcPr>
-            <w:tcW w:w="874" w:type="dxa"/>
+            <w:tcW w:w="872" w:type="dxa"/>
             <w:tcBorders>
               <w:left w:val="single" w:sz="4" w:space="0" w:color="000000"/>
               <w:bottom w:val="single" w:sz="4" w:space="0" w:color="000000"/>
@@ -763,7 +900,7 @@
         </w:tc>
         <w:tc>
           <w:tcPr>
-            <w:tcW w:w="4375" w:type="dxa"/>
+            <w:tcW w:w="4377" w:type="dxa"/>
             <w:tcBorders>
               <w:left w:val="single" w:sz="4" w:space="0" w:color="000000"/>
               <w:bottom w:val="single" w:sz="4" w:space="0" w:color="000000"/>
@@ -818,7 +955,7 @@
         <w:trPr/>
         <w:tc>
           <w:tcPr>
-            <w:tcW w:w="874" w:type="dxa"/>
+            <w:tcW w:w="872" w:type="dxa"/>
             <w:tcBorders>
               <w:left w:val="single" w:sz="4" w:space="0" w:color="000000"/>
               <w:bottom w:val="single" w:sz="4" w:space="0" w:color="000000"/>
@@ -904,7 +1041,7 @@
         </w:tc>
         <w:tc>
           <w:tcPr>
-            <w:tcW w:w="4375" w:type="dxa"/>
+            <w:tcW w:w="4377" w:type="dxa"/>
             <w:tcBorders>
               <w:left w:val="single" w:sz="4" w:space="0" w:color="000000"/>
               <w:bottom w:val="single" w:sz="4" w:space="0" w:color="000000"/>
@@ -959,7 +1096,7 @@
         <w:trPr/>
         <w:tc>
           <w:tcPr>
-            <w:tcW w:w="874" w:type="dxa"/>
+            <w:tcW w:w="872" w:type="dxa"/>
             <w:tcBorders>
               <w:left w:val="single" w:sz="4" w:space="0" w:color="000000"/>
               <w:bottom w:val="single" w:sz="4" w:space="0" w:color="000000"/>
@@ -1045,7 +1182,7 @@
         </w:tc>
         <w:tc>
           <w:tcPr>
-            <w:tcW w:w="4375" w:type="dxa"/>
+            <w:tcW w:w="4377" w:type="dxa"/>
             <w:tcBorders>
               <w:left w:val="single" w:sz="4" w:space="0" w:color="000000"/>
               <w:bottom w:val="single" w:sz="4" w:space="0" w:color="000000"/>
@@ -1100,7 +1237,7 @@
         <w:trPr/>
         <w:tc>
           <w:tcPr>
-            <w:tcW w:w="874" w:type="dxa"/>
+            <w:tcW w:w="872" w:type="dxa"/>
             <w:tcBorders>
               <w:left w:val="single" w:sz="4" w:space="0" w:color="000000"/>
               <w:bottom w:val="single" w:sz="4" w:space="0" w:color="000000"/>
@@ -1186,7 +1323,7 @@
         </w:tc>
         <w:tc>
           <w:tcPr>
-            <w:tcW w:w="4375" w:type="dxa"/>
+            <w:tcW w:w="4377" w:type="dxa"/>
             <w:tcBorders>
               <w:left w:val="single" w:sz="4" w:space="0" w:color="000000"/>
               <w:bottom w:val="single" w:sz="4" w:space="0" w:color="000000"/>
@@ -1241,7 +1378,7 @@
         <w:trPr/>
         <w:tc>
           <w:tcPr>
-            <w:tcW w:w="874" w:type="dxa"/>
+            <w:tcW w:w="872" w:type="dxa"/>
             <w:tcBorders>
               <w:left w:val="single" w:sz="4" w:space="0" w:color="000000"/>
               <w:bottom w:val="single" w:sz="4" w:space="0" w:color="000000"/>
@@ -1327,7 +1464,7 @@
         </w:tc>
         <w:tc>
           <w:tcPr>
-            <w:tcW w:w="4375" w:type="dxa"/>
+            <w:tcW w:w="4377" w:type="dxa"/>
             <w:tcBorders>
               <w:left w:val="single" w:sz="4" w:space="0" w:color="000000"/>
               <w:bottom w:val="single" w:sz="4" w:space="0" w:color="000000"/>
@@ -1382,7 +1519,7 @@
         <w:trPr/>
         <w:tc>
           <w:tcPr>
-            <w:tcW w:w="874" w:type="dxa"/>
+            <w:tcW w:w="872" w:type="dxa"/>
             <w:tcBorders>
               <w:left w:val="single" w:sz="4" w:space="0" w:color="000000"/>
               <w:bottom w:val="single" w:sz="4" w:space="0" w:color="000000"/>
@@ -1468,7 +1605,7 @@
         </w:tc>
         <w:tc>
           <w:tcPr>
-            <w:tcW w:w="4375" w:type="dxa"/>
+            <w:tcW w:w="4377" w:type="dxa"/>
             <w:tcBorders>
               <w:left w:val="single" w:sz="4" w:space="0" w:color="000000"/>
               <w:bottom w:val="single" w:sz="4" w:space="0" w:color="000000"/>
@@ -1498,97 +1635,7 @@
                 <w:szCs w:val="20"/>
                 <w:u w:val="none"/>
               </w:rPr>
-              <w:t xml:space="preserve">Battery Voltage Test. For now, the 7 LEDs will display the input voltage: 1 LED = 12 volts, 7 LEDs = 24 volts. </w:t>
-            </w:r>
-            <w:r>
-              <w:rPr>
-                <w:rFonts w:ascii="Arial" w:hAnsi="Arial"/>
-                <w:b w:val="false"/>
-                <w:bCs w:val="false"/>
-                <w:i w:val="false"/>
-                <w:iCs w:val="false"/>
-                <w:strike w:val="false"/>
-                <w:dstrike w:val="false"/>
-                <w:outline w:val="false"/>
-                <w:shadow w:val="false"/>
-                <w:color w:val="000000"/>
-                <w:sz w:val="20"/>
-                <w:szCs w:val="20"/>
-                <w:u w:val="none"/>
-              </w:rPr>
-              <w:t>You should vary</w:t>
-            </w:r>
-            <w:r>
-              <w:rPr>
-                <w:rFonts w:ascii="Arial" w:hAnsi="Arial"/>
-                <w:b w:val="false"/>
-                <w:bCs w:val="false"/>
-                <w:i w:val="false"/>
-                <w:iCs w:val="false"/>
-                <w:strike w:val="false"/>
-                <w:dstrike w:val="false"/>
-                <w:outline w:val="false"/>
-                <w:shadow w:val="false"/>
-                <w:color w:val="000000"/>
-                <w:sz w:val="20"/>
-                <w:szCs w:val="20"/>
-                <w:u w:val="none"/>
-              </w:rPr>
-              <w:t xml:space="preserve"> the voltag</w:t>
-            </w:r>
-            <w:r>
-              <w:rPr>
-                <w:rFonts w:ascii="Arial" w:hAnsi="Arial"/>
-                <w:b w:val="false"/>
-                <w:bCs w:val="false"/>
-                <w:i w:val="false"/>
-                <w:iCs w:val="false"/>
-                <w:strike w:val="false"/>
-                <w:dstrike w:val="false"/>
-                <w:outline w:val="false"/>
-                <w:shadow w:val="false"/>
-                <w:color w:val="000000"/>
-                <w:sz w:val="20"/>
-                <w:szCs w:val="20"/>
-                <w:u w:val="none"/>
-              </w:rPr>
-              <w:t>e</w:t>
-            </w:r>
-            <w:r>
-              <w:rPr>
-                <w:rFonts w:ascii="Arial" w:hAnsi="Arial"/>
-                <w:b w:val="false"/>
-                <w:bCs w:val="false"/>
-                <w:i w:val="false"/>
-                <w:iCs w:val="false"/>
-                <w:strike w:val="false"/>
-                <w:dstrike w:val="false"/>
-                <w:outline w:val="false"/>
-                <w:shadow w:val="false"/>
-                <w:color w:val="000000"/>
-                <w:sz w:val="20"/>
-                <w:szCs w:val="20"/>
-                <w:u w:val="none"/>
-              </w:rPr>
-              <w:t xml:space="preserve"> and verify the LEDs change accordingly. </w:t>
-            </w:r>
-            <w:r>
-              <w:rPr>
-                <w:rFonts w:ascii="Arial" w:hAnsi="Arial"/>
-                <w:b w:val="false"/>
-                <w:bCs w:val="false"/>
-                <w:i w:val="false"/>
-                <w:iCs w:val="false"/>
-                <w:strike w:val="false"/>
-                <w:dstrike w:val="false"/>
-                <w:outline w:val="false"/>
-                <w:shadow w:val="false"/>
-                <w:color w:val="000000"/>
-                <w:sz w:val="20"/>
-                <w:szCs w:val="20"/>
-                <w:u w:val="none"/>
-              </w:rPr>
-              <w:t>TBD</w:t>
+              <w:t>Battery Voltage Test. For now, the 7 LEDs will display the input voltage: 1 LED = 12 volts, 7 LEDs = 24 volts. You should vary the voltage and verify the LEDs change accordingly. TBD</w:t>
             </w:r>
             <w:bookmarkStart w:id="0" w:name="__DdeLink__98_956208153"/>
             <w:r>
@@ -1607,43 +1654,7 @@
                 <w:szCs w:val="20"/>
                 <w:u w:val="none"/>
               </w:rPr>
-              <w:t xml:space="preserve">: what </w:t>
-            </w:r>
-            <w:r>
-              <w:rPr>
-                <w:rFonts w:ascii="Arial" w:hAnsi="Arial"/>
-                <w:b w:val="false"/>
-                <w:bCs w:val="false"/>
-                <w:i w:val="false"/>
-                <w:iCs w:val="false"/>
-                <w:strike w:val="false"/>
-                <w:dstrike w:val="false"/>
-                <w:outline w:val="false"/>
-                <w:shadow w:val="false"/>
-                <w:color w:val="000000"/>
-                <w:sz w:val="20"/>
-                <w:szCs w:val="20"/>
-                <w:u w:val="none"/>
-              </w:rPr>
-              <w:t>should</w:t>
-            </w:r>
-            <w:r>
-              <w:rPr>
-                <w:rFonts w:ascii="Arial" w:hAnsi="Arial"/>
-                <w:b w:val="false"/>
-                <w:bCs w:val="false"/>
-                <w:i w:val="false"/>
-                <w:iCs w:val="false"/>
-                <w:strike w:val="false"/>
-                <w:dstrike w:val="false"/>
-                <w:outline w:val="false"/>
-                <w:shadow w:val="false"/>
-                <w:color w:val="000000"/>
-                <w:sz w:val="20"/>
-                <w:szCs w:val="20"/>
-                <w:u w:val="none"/>
-              </w:rPr>
-              <w:t xml:space="preserve"> the test be</w:t>
+              <w:t>: what should the test be</w:t>
             </w:r>
             <w:bookmarkEnd w:id="0"/>
             <w:r>
@@ -1671,7 +1682,7 @@
         <w:trPr/>
         <w:tc>
           <w:tcPr>
-            <w:tcW w:w="874" w:type="dxa"/>
+            <w:tcW w:w="872" w:type="dxa"/>
             <w:tcBorders>
               <w:left w:val="single" w:sz="4" w:space="0" w:color="000000"/>
               <w:bottom w:val="single" w:sz="4" w:space="0" w:color="000000"/>
@@ -1757,7 +1768,7 @@
         </w:tc>
         <w:tc>
           <w:tcPr>
-            <w:tcW w:w="4375" w:type="dxa"/>
+            <w:tcW w:w="4377" w:type="dxa"/>
             <w:tcBorders>
               <w:left w:val="single" w:sz="4" w:space="0" w:color="000000"/>
               <w:bottom w:val="single" w:sz="4" w:space="0" w:color="000000"/>
@@ -1825,43 +1836,7 @@
                 <w:szCs w:val="20"/>
                 <w:u w:val="none"/>
               </w:rPr>
-              <w:t xml:space="preserve">: what </w:t>
-            </w:r>
-            <w:r>
-              <w:rPr>
-                <w:rFonts w:ascii="Arial" w:hAnsi="Arial"/>
-                <w:b w:val="false"/>
-                <w:bCs w:val="false"/>
-                <w:i w:val="false"/>
-                <w:iCs w:val="false"/>
-                <w:strike w:val="false"/>
-                <w:dstrike w:val="false"/>
-                <w:outline w:val="false"/>
-                <w:shadow w:val="false"/>
-                <w:color w:val="000000"/>
-                <w:sz w:val="20"/>
-                <w:szCs w:val="20"/>
-                <w:u w:val="none"/>
-              </w:rPr>
-              <w:t>should</w:t>
-            </w:r>
-            <w:r>
-              <w:rPr>
-                <w:rFonts w:ascii="Arial" w:hAnsi="Arial"/>
-                <w:b w:val="false"/>
-                <w:bCs w:val="false"/>
-                <w:i w:val="false"/>
-                <w:iCs w:val="false"/>
-                <w:strike w:val="false"/>
-                <w:dstrike w:val="false"/>
-                <w:outline w:val="false"/>
-                <w:shadow w:val="false"/>
-                <w:color w:val="000000"/>
-                <w:sz w:val="20"/>
-                <w:szCs w:val="20"/>
-                <w:u w:val="none"/>
-              </w:rPr>
-              <w:t xml:space="preserve"> the test be</w:t>
+              <w:t>: what should the test be</w:t>
             </w:r>
             <w:bookmarkEnd w:id="2"/>
             <w:r>
@@ -1890,7 +1865,7 @@
         <w:trPr/>
         <w:tc>
           <w:tcPr>
-            <w:tcW w:w="874" w:type="dxa"/>
+            <w:tcW w:w="872" w:type="dxa"/>
             <w:tcBorders>
               <w:left w:val="single" w:sz="4" w:space="0" w:color="000000"/>
               <w:bottom w:val="single" w:sz="4" w:space="0" w:color="000000"/>
@@ -1940,7 +1915,7 @@
         </w:tc>
         <w:tc>
           <w:tcPr>
-            <w:tcW w:w="4375" w:type="dxa"/>
+            <w:tcW w:w="4377" w:type="dxa"/>
             <w:tcBorders>
               <w:left w:val="single" w:sz="4" w:space="0" w:color="000000"/>
               <w:bottom w:val="single" w:sz="4" w:space="0" w:color="000000"/>

</xml_diff>

<commit_message>
Update code according to pull request review comments
</commit_message>
<xml_diff>
--- a/FactoryTest/PAPR v2 Test Script.docx
+++ b/FactoryTest/PAPR v2 Test Script.docx
@@ -47,79 +47,7 @@
           <w:szCs w:val="20"/>
           <w:u w:val="none"/>
         </w:rPr>
-        <w:t xml:space="preserve">The PAPR factory test is firmware that briefly exercises the PAPR hardware, including microcontroller board, buzzer, vibrator, and fan, in order to verify that all components are working properly. The test </w:t>
-      </w:r>
-      <w:r>
-        <w:rPr>
-          <w:rFonts w:ascii="Arial" w:hAnsi="Arial"/>
-          <w:b w:val="false"/>
-          <w:bCs w:val="false"/>
-          <w:i w:val="false"/>
-          <w:iCs w:val="false"/>
-          <w:strike w:val="false"/>
-          <w:dstrike w:val="false"/>
-          <w:outline w:val="false"/>
-          <w:shadow w:val="false"/>
-          <w:color w:val="000000"/>
-          <w:sz w:val="20"/>
-          <w:szCs w:val="20"/>
-          <w:u w:val="none"/>
-        </w:rPr>
-        <w:t>is</w:t>
-      </w:r>
-      <w:r>
-        <w:rPr>
-          <w:rFonts w:ascii="Arial" w:hAnsi="Arial"/>
-          <w:b w:val="false"/>
-          <w:bCs w:val="false"/>
-          <w:i w:val="false"/>
-          <w:iCs w:val="false"/>
-          <w:strike w:val="false"/>
-          <w:dstrike w:val="false"/>
-          <w:outline w:val="false"/>
-          <w:shadow w:val="false"/>
-          <w:color w:val="000000"/>
-          <w:sz w:val="20"/>
-          <w:szCs w:val="20"/>
-          <w:u w:val="none"/>
-        </w:rPr>
-        <w:t xml:space="preserve"> intended </w:t>
-      </w:r>
-      <w:r>
-        <w:rPr>
-          <w:rFonts w:ascii="Arial" w:hAnsi="Arial"/>
-          <w:b w:val="false"/>
-          <w:bCs w:val="false"/>
-          <w:i w:val="false"/>
-          <w:iCs w:val="false"/>
-          <w:strike w:val="false"/>
-          <w:dstrike w:val="false"/>
-          <w:outline w:val="false"/>
-          <w:shadow w:val="false"/>
-          <w:color w:val="000000"/>
-          <w:sz w:val="20"/>
-          <w:szCs w:val="20"/>
-          <w:u w:val="none"/>
-        </w:rPr>
-        <w:t xml:space="preserve">for use at the factory, </w:t>
-      </w:r>
-      <w:r>
-        <w:rPr>
-          <w:rFonts w:ascii="Arial" w:hAnsi="Arial"/>
-          <w:b w:val="false"/>
-          <w:bCs w:val="false"/>
-          <w:i w:val="false"/>
-          <w:iCs w:val="false"/>
-          <w:strike w:val="false"/>
-          <w:dstrike w:val="false"/>
-          <w:outline w:val="false"/>
-          <w:shadow w:val="false"/>
-          <w:color w:val="000000"/>
-          <w:sz w:val="20"/>
-          <w:szCs w:val="20"/>
-          <w:u w:val="none"/>
-        </w:rPr>
-        <w:t>to verify that newly-manufactured PAPRs have no defects.</w:t>
+        <w:t>The PAPR factory test is firmware that briefly exercises the PAPR hardware, including microcontroller board, buzzer, vibrator, and fan, in order to verify that all components are working properly. The test is intended for use at the factory, to verify that newly-manufactured PAPRs have no defects.</w:t>
       </w:r>
     </w:p>
     <w:p>
@@ -209,9 +137,9 @@
         </w:tblCellMar>
       </w:tblPr>
       <w:tblGrid>
-        <w:gridCol w:w="872"/>
+        <w:gridCol w:w="870"/>
         <w:gridCol w:w="4721"/>
-        <w:gridCol w:w="4377"/>
+        <w:gridCol w:w="4379"/>
       </w:tblGrid>
       <w:tr>
         <w:trPr>
@@ -219,7 +147,7 @@
         </w:trPr>
         <w:tc>
           <w:tcPr>
-            <w:tcW w:w="872" w:type="dxa"/>
+            <w:tcW w:w="870" w:type="dxa"/>
             <w:tcBorders>
               <w:top w:val="single" w:sz="4" w:space="0" w:color="000000"/>
               <w:left w:val="single" w:sz="4" w:space="0" w:color="000000"/>
@@ -322,7 +250,7 @@
         </w:tc>
         <w:tc>
           <w:tcPr>
-            <w:tcW w:w="4377" w:type="dxa"/>
+            <w:tcW w:w="4379" w:type="dxa"/>
             <w:tcBorders>
               <w:top w:val="single" w:sz="4" w:space="0" w:color="000000"/>
               <w:left w:val="single" w:sz="4" w:space="0" w:color="000000"/>
@@ -378,7 +306,7 @@
         <w:trPr/>
         <w:tc>
           <w:tcPr>
-            <w:tcW w:w="872" w:type="dxa"/>
+            <w:tcW w:w="870" w:type="dxa"/>
             <w:tcBorders>
               <w:left w:val="single" w:sz="4" w:space="0" w:color="000000"/>
               <w:bottom w:val="single" w:sz="4" w:space="0" w:color="000000"/>
@@ -478,7 +406,7 @@
         </w:tc>
         <w:tc>
           <w:tcPr>
-            <w:tcW w:w="4377" w:type="dxa"/>
+            <w:tcW w:w="4379" w:type="dxa"/>
             <w:tcBorders>
               <w:left w:val="single" w:sz="4" w:space="0" w:color="000000"/>
               <w:bottom w:val="single" w:sz="4" w:space="0" w:color="000000"/>
@@ -532,7 +460,7 @@
         <w:trPr/>
         <w:tc>
           <w:tcPr>
-            <w:tcW w:w="872" w:type="dxa"/>
+            <w:tcW w:w="870" w:type="dxa"/>
             <w:tcBorders>
               <w:left w:val="single" w:sz="4" w:space="0" w:color="000000"/>
               <w:bottom w:val="single" w:sz="4" w:space="0" w:color="000000"/>
@@ -634,7 +562,7 @@
         </w:tc>
         <w:tc>
           <w:tcPr>
-            <w:tcW w:w="4377" w:type="dxa"/>
+            <w:tcW w:w="4379" w:type="dxa"/>
             <w:tcBorders>
               <w:left w:val="single" w:sz="4" w:space="0" w:color="000000"/>
               <w:bottom w:val="single" w:sz="4" w:space="0" w:color="000000"/>
@@ -689,7 +617,7 @@
         <w:trPr/>
         <w:tc>
           <w:tcPr>
-            <w:tcW w:w="872" w:type="dxa"/>
+            <w:tcW w:w="870" w:type="dxa"/>
             <w:tcBorders>
               <w:left w:val="single" w:sz="4" w:space="0" w:color="000000"/>
               <w:bottom w:val="single" w:sz="4" w:space="0" w:color="000000"/>
@@ -775,7 +703,7 @@
         </w:tc>
         <w:tc>
           <w:tcPr>
-            <w:tcW w:w="4377" w:type="dxa"/>
+            <w:tcW w:w="4379" w:type="dxa"/>
             <w:tcBorders>
               <w:left w:val="single" w:sz="4" w:space="0" w:color="000000"/>
               <w:bottom w:val="single" w:sz="4" w:space="0" w:color="000000"/>
@@ -814,7 +742,7 @@
         <w:trPr/>
         <w:tc>
           <w:tcPr>
-            <w:tcW w:w="872" w:type="dxa"/>
+            <w:tcW w:w="870" w:type="dxa"/>
             <w:tcBorders>
               <w:left w:val="single" w:sz="4" w:space="0" w:color="000000"/>
               <w:bottom w:val="single" w:sz="4" w:space="0" w:color="000000"/>
@@ -900,7 +828,7 @@
         </w:tc>
         <w:tc>
           <w:tcPr>
-            <w:tcW w:w="4377" w:type="dxa"/>
+            <w:tcW w:w="4379" w:type="dxa"/>
             <w:tcBorders>
               <w:left w:val="single" w:sz="4" w:space="0" w:color="000000"/>
               <w:bottom w:val="single" w:sz="4" w:space="0" w:color="000000"/>
@@ -955,7 +883,7 @@
         <w:trPr/>
         <w:tc>
           <w:tcPr>
-            <w:tcW w:w="872" w:type="dxa"/>
+            <w:tcW w:w="870" w:type="dxa"/>
             <w:tcBorders>
               <w:left w:val="single" w:sz="4" w:space="0" w:color="000000"/>
               <w:bottom w:val="single" w:sz="4" w:space="0" w:color="000000"/>
@@ -1041,7 +969,7 @@
         </w:tc>
         <w:tc>
           <w:tcPr>
-            <w:tcW w:w="4377" w:type="dxa"/>
+            <w:tcW w:w="4379" w:type="dxa"/>
             <w:tcBorders>
               <w:left w:val="single" w:sz="4" w:space="0" w:color="000000"/>
               <w:bottom w:val="single" w:sz="4" w:space="0" w:color="000000"/>
@@ -1096,7 +1024,7 @@
         <w:trPr/>
         <w:tc>
           <w:tcPr>
-            <w:tcW w:w="872" w:type="dxa"/>
+            <w:tcW w:w="870" w:type="dxa"/>
             <w:tcBorders>
               <w:left w:val="single" w:sz="4" w:space="0" w:color="000000"/>
               <w:bottom w:val="single" w:sz="4" w:space="0" w:color="000000"/>
@@ -1182,7 +1110,7 @@
         </w:tc>
         <w:tc>
           <w:tcPr>
-            <w:tcW w:w="4377" w:type="dxa"/>
+            <w:tcW w:w="4379" w:type="dxa"/>
             <w:tcBorders>
               <w:left w:val="single" w:sz="4" w:space="0" w:color="000000"/>
               <w:bottom w:val="single" w:sz="4" w:space="0" w:color="000000"/>
@@ -1237,7 +1165,7 @@
         <w:trPr/>
         <w:tc>
           <w:tcPr>
-            <w:tcW w:w="872" w:type="dxa"/>
+            <w:tcW w:w="870" w:type="dxa"/>
             <w:tcBorders>
               <w:left w:val="single" w:sz="4" w:space="0" w:color="000000"/>
               <w:bottom w:val="single" w:sz="4" w:space="0" w:color="000000"/>
@@ -1323,7 +1251,7 @@
         </w:tc>
         <w:tc>
           <w:tcPr>
-            <w:tcW w:w="4377" w:type="dxa"/>
+            <w:tcW w:w="4379" w:type="dxa"/>
             <w:tcBorders>
               <w:left w:val="single" w:sz="4" w:space="0" w:color="000000"/>
               <w:bottom w:val="single" w:sz="4" w:space="0" w:color="000000"/>
@@ -1378,7 +1306,7 @@
         <w:trPr/>
         <w:tc>
           <w:tcPr>
-            <w:tcW w:w="872" w:type="dxa"/>
+            <w:tcW w:w="870" w:type="dxa"/>
             <w:tcBorders>
               <w:left w:val="single" w:sz="4" w:space="0" w:color="000000"/>
               <w:bottom w:val="single" w:sz="4" w:space="0" w:color="000000"/>
@@ -1464,7 +1392,7 @@
         </w:tc>
         <w:tc>
           <w:tcPr>
-            <w:tcW w:w="4377" w:type="dxa"/>
+            <w:tcW w:w="4379" w:type="dxa"/>
             <w:tcBorders>
               <w:left w:val="single" w:sz="4" w:space="0" w:color="000000"/>
               <w:bottom w:val="single" w:sz="4" w:space="0" w:color="000000"/>
@@ -1519,7 +1447,7 @@
         <w:trPr/>
         <w:tc>
           <w:tcPr>
-            <w:tcW w:w="872" w:type="dxa"/>
+            <w:tcW w:w="870" w:type="dxa"/>
             <w:tcBorders>
               <w:left w:val="single" w:sz="4" w:space="0" w:color="000000"/>
               <w:bottom w:val="single" w:sz="4" w:space="0" w:color="000000"/>
@@ -1605,7 +1533,7 @@
         </w:tc>
         <w:tc>
           <w:tcPr>
-            <w:tcW w:w="4377" w:type="dxa"/>
+            <w:tcW w:w="4379" w:type="dxa"/>
             <w:tcBorders>
               <w:left w:val="single" w:sz="4" w:space="0" w:color="000000"/>
               <w:bottom w:val="single" w:sz="4" w:space="0" w:color="000000"/>
@@ -1635,26 +1563,26 @@
                 <w:szCs w:val="20"/>
                 <w:u w:val="none"/>
               </w:rPr>
-              <w:t>Battery Voltage Test. For now, the 7 LEDs will display the input voltage: 1 LED = 12 volts, 7 LEDs = 24 volts. You should vary the voltage and verify the LEDs change accordingly. TBD</w:t>
-            </w:r>
-            <w:bookmarkStart w:id="0" w:name="__DdeLink__98_956208153"/>
-            <w:r>
-              <w:rPr>
-                <w:rFonts w:ascii="Arial" w:hAnsi="Arial"/>
-                <w:b w:val="false"/>
-                <w:bCs w:val="false"/>
-                <w:i w:val="false"/>
-                <w:iCs w:val="false"/>
-                <w:strike w:val="false"/>
-                <w:dstrike w:val="false"/>
-                <w:outline w:val="false"/>
-                <w:shadow w:val="false"/>
-                <w:color w:val="000000"/>
-                <w:sz w:val="20"/>
-                <w:szCs w:val="20"/>
-                <w:u w:val="none"/>
-              </w:rPr>
-              <w:t>: what should the test be</w:t>
+              <w:t xml:space="preserve">Battery Voltage Test. </w:t>
+            </w:r>
+            <w:bookmarkStart w:id="0" w:name="__DdeLink__127_1132292588"/>
+            <w:r>
+              <w:rPr>
+                <w:rFonts w:ascii="Arial" w:hAnsi="Arial"/>
+                <w:b w:val="false"/>
+                <w:bCs w:val="false"/>
+                <w:i/>
+                <w:iCs/>
+                <w:strike w:val="false"/>
+                <w:dstrike w:val="false"/>
+                <w:outline w:val="false"/>
+                <w:shadow w:val="false"/>
+                <w:color w:val="000000"/>
+                <w:sz w:val="20"/>
+                <w:szCs w:val="20"/>
+                <w:u w:val="none"/>
+              </w:rPr>
+              <w:t>This test is not yet defined.</w:t>
             </w:r>
             <w:bookmarkEnd w:id="0"/>
             <w:r>
@@ -1673,7 +1601,25 @@
                 <w:szCs w:val="20"/>
                 <w:u w:val="none"/>
               </w:rPr>
-              <w:t>?</w:t>
+              <w:t xml:space="preserve"> For now, </w:t>
+            </w:r>
+            <w:r>
+              <w:rPr>
+                <w:rFonts w:ascii="Arial" w:hAnsi="Arial"/>
+                <w:b w:val="false"/>
+                <w:bCs w:val="false"/>
+                <w:i w:val="false"/>
+                <w:iCs w:val="false"/>
+                <w:strike w:val="false"/>
+                <w:dstrike w:val="false"/>
+                <w:outline w:val="false"/>
+                <w:shadow w:val="false"/>
+                <w:color w:val="000000"/>
+                <w:sz w:val="20"/>
+                <w:szCs w:val="20"/>
+                <w:u w:val="none"/>
+              </w:rPr>
+              <w:t>the 7 LEDs will display the input voltage: 1 LED = 12 volts, 7 LEDs = 24 volts. You should vary the voltage and verify the LEDs change accordingly.</w:t>
             </w:r>
           </w:p>
         </w:tc>
@@ -1682,7 +1628,7 @@
         <w:trPr/>
         <w:tc>
           <w:tcPr>
-            <w:tcW w:w="872" w:type="dxa"/>
+            <w:tcW w:w="870" w:type="dxa"/>
             <w:tcBorders>
               <w:left w:val="single" w:sz="4" w:space="0" w:color="000000"/>
               <w:bottom w:val="single" w:sz="4" w:space="0" w:color="000000"/>
@@ -1768,7 +1714,7 @@
         </w:tc>
         <w:tc>
           <w:tcPr>
-            <w:tcW w:w="4377" w:type="dxa"/>
+            <w:tcW w:w="4379" w:type="dxa"/>
             <w:tcBorders>
               <w:left w:val="single" w:sz="4" w:space="0" w:color="000000"/>
               <w:bottom w:val="single" w:sz="4" w:space="0" w:color="000000"/>
@@ -1798,65 +1744,63 @@
                 <w:szCs w:val="20"/>
                 <w:u w:val="none"/>
               </w:rPr>
-              <w:t xml:space="preserve">Fan RPM test. For now, the raw Fan RPM value is displayed in binary on the LEDs. </w:t>
+              <w:t xml:space="preserve">Fan RPM test. </w:t>
+            </w:r>
+            <w:r>
+              <w:rPr>
+                <w:rFonts w:ascii="Arial" w:hAnsi="Arial"/>
+                <w:b w:val="false"/>
+                <w:bCs w:val="false"/>
+                <w:i/>
+                <w:iCs/>
+                <w:strike w:val="false"/>
+                <w:dstrike w:val="false"/>
+                <w:outline w:val="false"/>
+                <w:shadow w:val="false"/>
+                <w:color w:val="000000"/>
+                <w:sz w:val="20"/>
+                <w:szCs w:val="20"/>
+                <w:u w:val="none"/>
+              </w:rPr>
+              <w:t>This test is not yet defined</w:t>
+            </w:r>
+            <w:r>
+              <w:rPr>
+                <w:rFonts w:ascii="Arial" w:hAnsi="Arial"/>
+                <w:b w:val="false"/>
+                <w:bCs w:val="false"/>
+                <w:i w:val="false"/>
+                <w:iCs w:val="false"/>
+                <w:strike w:val="false"/>
+                <w:dstrike w:val="false"/>
+                <w:outline w:val="false"/>
+                <w:shadow w:val="false"/>
+                <w:color w:val="000000"/>
+                <w:sz w:val="20"/>
+                <w:szCs w:val="20"/>
+                <w:u w:val="none"/>
+              </w:rPr>
+              <w:t xml:space="preserve">. </w:t>
+            </w:r>
+            <w:r>
+              <w:rPr>
+                <w:rFonts w:ascii="Arial" w:hAnsi="Arial"/>
+                <w:b w:val="false"/>
+                <w:bCs w:val="false"/>
+                <w:i w:val="false"/>
+                <w:iCs w:val="false"/>
+                <w:strike w:val="false"/>
+                <w:dstrike w:val="false"/>
+                <w:outline w:val="false"/>
+                <w:shadow w:val="false"/>
+                <w:color w:val="000000"/>
+                <w:sz w:val="20"/>
+                <w:szCs w:val="20"/>
+                <w:u w:val="none"/>
+              </w:rPr>
+              <w:t xml:space="preserve">For now, the raw Fan RPM value is displayed in binary on the LEDs. </w:t>
             </w:r>
             <w:bookmarkStart w:id="1" w:name="__DdeLink__108_533182852"/>
-            <w:r>
-              <w:rPr>
-                <w:rFonts w:ascii="Arial" w:hAnsi="Arial"/>
-                <w:b w:val="false"/>
-                <w:bCs w:val="false"/>
-                <w:i w:val="false"/>
-                <w:iCs w:val="false"/>
-                <w:strike w:val="false"/>
-                <w:dstrike w:val="false"/>
-                <w:outline w:val="false"/>
-                <w:shadow w:val="false"/>
-                <w:color w:val="000000"/>
-                <w:sz w:val="20"/>
-                <w:szCs w:val="20"/>
-                <w:u w:val="none"/>
-              </w:rPr>
-              <w:t>TBD</w:t>
-            </w:r>
-            <w:bookmarkStart w:id="2" w:name="__DdeLink__98_9562081531"/>
-            <w:r>
-              <w:rPr>
-                <w:rFonts w:ascii="Arial" w:hAnsi="Arial"/>
-                <w:b w:val="false"/>
-                <w:bCs w:val="false"/>
-                <w:i w:val="false"/>
-                <w:iCs w:val="false"/>
-                <w:strike w:val="false"/>
-                <w:dstrike w:val="false"/>
-                <w:outline w:val="false"/>
-                <w:shadow w:val="false"/>
-                <w:color w:val="000000"/>
-                <w:sz w:val="20"/>
-                <w:szCs w:val="20"/>
-                <w:u w:val="none"/>
-              </w:rPr>
-              <w:t>: what should the test be</w:t>
-            </w:r>
-            <w:bookmarkEnd w:id="2"/>
-            <w:r>
-              <w:rPr>
-                <w:rFonts w:ascii="Arial" w:hAnsi="Arial"/>
-                <w:b w:val="false"/>
-                <w:bCs w:val="false"/>
-                <w:i w:val="false"/>
-                <w:iCs w:val="false"/>
-                <w:strike w:val="false"/>
-                <w:dstrike w:val="false"/>
-                <w:outline w:val="false"/>
-                <w:shadow w:val="false"/>
-                <w:color w:val="000000"/>
-                <w:sz w:val="20"/>
-                <w:szCs w:val="20"/>
-                <w:u w:val="none"/>
-              </w:rPr>
-              <w:t>?</w:t>
-            </w:r>
             <w:bookmarkEnd w:id="1"/>
           </w:p>
         </w:tc>
@@ -1865,7 +1809,7 @@
         <w:trPr/>
         <w:tc>
           <w:tcPr>
-            <w:tcW w:w="872" w:type="dxa"/>
+            <w:tcW w:w="870" w:type="dxa"/>
             <w:tcBorders>
               <w:left w:val="single" w:sz="4" w:space="0" w:color="000000"/>
               <w:bottom w:val="single" w:sz="4" w:space="0" w:color="000000"/>
@@ -1915,7 +1859,7 @@
         </w:tc>
         <w:tc>
           <w:tcPr>
-            <w:tcW w:w="4377" w:type="dxa"/>
+            <w:tcW w:w="4379" w:type="dxa"/>
             <w:tcBorders>
               <w:left w:val="single" w:sz="4" w:space="0" w:color="000000"/>
               <w:bottom w:val="single" w:sz="4" w:space="0" w:color="000000"/>
@@ -1945,45 +1889,25 @@
                 <w:szCs w:val="20"/>
                 <w:u w:val="none"/>
               </w:rPr>
-              <w:t>Monitor Pin test. TBD</w:t>
-            </w:r>
-            <w:bookmarkStart w:id="3" w:name="__DdeLink__98_95620815311"/>
-            <w:r>
-              <w:rPr>
-                <w:rFonts w:ascii="Arial" w:hAnsi="Arial"/>
-                <w:b w:val="false"/>
-                <w:bCs w:val="false"/>
-                <w:i w:val="false"/>
-                <w:iCs w:val="false"/>
-                <w:strike w:val="false"/>
-                <w:dstrike w:val="false"/>
-                <w:outline w:val="false"/>
-                <w:shadow w:val="false"/>
-                <w:color w:val="000000"/>
-                <w:sz w:val="20"/>
-                <w:szCs w:val="20"/>
-                <w:u w:val="none"/>
-              </w:rPr>
-              <w:t>: what should the test be</w:t>
-            </w:r>
-            <w:bookmarkEnd w:id="3"/>
-            <w:r>
-              <w:rPr>
-                <w:rFonts w:ascii="Arial" w:hAnsi="Arial"/>
-                <w:b w:val="false"/>
-                <w:bCs w:val="false"/>
-                <w:i w:val="false"/>
-                <w:iCs w:val="false"/>
-                <w:strike w:val="false"/>
-                <w:dstrike w:val="false"/>
-                <w:outline w:val="false"/>
-                <w:shadow w:val="false"/>
-                <w:color w:val="000000"/>
-                <w:sz w:val="20"/>
-                <w:szCs w:val="20"/>
-                <w:u w:val="none"/>
-              </w:rPr>
-              <w:t>?</w:t>
+              <w:t xml:space="preserve">Monitor Pin test. </w:t>
+            </w:r>
+            <w:r>
+              <w:rPr>
+                <w:rFonts w:ascii="Arial" w:hAnsi="Arial"/>
+                <w:b w:val="false"/>
+                <w:bCs w:val="false"/>
+                <w:i/>
+                <w:iCs/>
+                <w:strike w:val="false"/>
+                <w:dstrike w:val="false"/>
+                <w:outline w:val="false"/>
+                <w:shadow w:val="false"/>
+                <w:color w:val="000000"/>
+                <w:sz w:val="20"/>
+                <w:szCs w:val="20"/>
+                <w:u w:val="none"/>
+              </w:rPr>
+              <w:t>This test is not yet defined.</w:t>
             </w:r>
           </w:p>
         </w:tc>

</xml_diff>

<commit_message>
Add fan test, buzzer test, and monitor test.
</commit_message>
<xml_diff>
--- a/FactoryTest/PAPR v2 Test Script.docx
+++ b/FactoryTest/PAPR v2 Test Script.docx
@@ -142,43 +142,7 @@
           <w:szCs w:val="20"/>
           <w:u w:val="none"/>
         </w:rPr>
-        <w:t xml:space="preserve">program the </w:t>
-      </w:r>
-      <w:r>
-        <w:rPr>
-          <w:rFonts w:ascii="Arial" w:hAnsi="Arial"/>
-          <w:b w:val="false"/>
-          <w:bCs w:val="false"/>
-          <w:i w:val="false"/>
-          <w:iCs w:val="false"/>
-          <w:strike w:val="false"/>
-          <w:dstrike w:val="false"/>
-          <w:outline w:val="false"/>
-          <w:shadow w:val="false"/>
-          <w:color w:val="000000"/>
-          <w:sz w:val="20"/>
-          <w:szCs w:val="20"/>
-          <w:u w:val="none"/>
-        </w:rPr>
-        <w:t xml:space="preserve">board’s </w:t>
-      </w:r>
-      <w:r>
-        <w:rPr>
-          <w:rFonts w:ascii="Arial" w:hAnsi="Arial"/>
-          <w:b w:val="false"/>
-          <w:bCs w:val="false"/>
-          <w:i w:val="false"/>
-          <w:iCs w:val="false"/>
-          <w:strike w:val="false"/>
-          <w:dstrike w:val="false"/>
-          <w:outline w:val="false"/>
-          <w:shadow w:val="false"/>
-          <w:color w:val="000000"/>
-          <w:sz w:val="20"/>
-          <w:szCs w:val="20"/>
-          <w:u w:val="none"/>
-        </w:rPr>
-        <w:t>microcontroller with the Factory Test firmware</w:t>
+        <w:t>program the board’s microcontroller with the Factory Test firmware</w:t>
       </w:r>
     </w:p>
     <w:p>
@@ -367,10 +331,10 @@
         </w:tblCellMar>
       </w:tblPr>
       <w:tblGrid>
-        <w:gridCol w:w="359"/>
-        <w:gridCol w:w="2209"/>
-        <w:gridCol w:w="4902"/>
-        <w:gridCol w:w="2463"/>
+        <w:gridCol w:w="357"/>
+        <w:gridCol w:w="2208"/>
+        <w:gridCol w:w="4904"/>
+        <w:gridCol w:w="2464"/>
       </w:tblGrid>
       <w:tr>
         <w:trPr>
@@ -378,7 +342,7 @@
         </w:trPr>
         <w:tc>
           <w:tcPr>
-            <w:tcW w:w="359" w:type="dxa"/>
+            <w:tcW w:w="357" w:type="dxa"/>
             <w:tcBorders>
               <w:top w:val="single" w:sz="4" w:space="0" w:color="000000"/>
               <w:left w:val="single" w:sz="4" w:space="0" w:color="000000"/>
@@ -429,7 +393,7 @@
         </w:tc>
         <w:tc>
           <w:tcPr>
-            <w:tcW w:w="2209" w:type="dxa"/>
+            <w:tcW w:w="2208" w:type="dxa"/>
             <w:tcBorders>
               <w:top w:val="single" w:sz="4" w:space="0" w:color="000000"/>
               <w:left w:val="single" w:sz="4" w:space="0" w:color="000000"/>
@@ -481,7 +445,7 @@
         </w:tc>
         <w:tc>
           <w:tcPr>
-            <w:tcW w:w="4902" w:type="dxa"/>
+            <w:tcW w:w="4904" w:type="dxa"/>
             <w:tcBorders>
               <w:top w:val="single" w:sz="4" w:space="0" w:color="000000"/>
               <w:left w:val="single" w:sz="4" w:space="0" w:color="000000"/>
@@ -533,7 +497,7 @@
         </w:tc>
         <w:tc>
           <w:tcPr>
-            <w:tcW w:w="2463" w:type="dxa"/>
+            <w:tcW w:w="2464" w:type="dxa"/>
             <w:tcBorders>
               <w:top w:val="single" w:sz="4" w:space="0" w:color="000000"/>
               <w:left w:val="single" w:sz="4" w:space="0" w:color="000000"/>
@@ -575,157 +539,157 @@
         <w:trPr/>
         <w:tc>
           <w:tcPr>
-            <w:tcW w:w="359" w:type="dxa"/>
-            <w:tcBorders>
-              <w:left w:val="single" w:sz="4" w:space="0" w:color="000000"/>
-              <w:bottom w:val="single" w:sz="4" w:space="0" w:color="000000"/>
-            </w:tcBorders>
-            <w:shd w:fill="auto" w:val="clear"/>
-          </w:tcPr>
-          <w:p>
-            <w:pPr>
-              <w:pStyle w:val="TableContents"/>
-              <w:jc w:val="left"/>
-              <w:rPr>
-                <w:rFonts w:ascii="Arial" w:hAnsi="Arial"/>
-                <w:b w:val="false"/>
-                <w:b w:val="false"/>
-                <w:bCs w:val="false"/>
-                <w:i w:val="false"/>
-                <w:i w:val="false"/>
-                <w:iCs w:val="false"/>
-                <w:strike w:val="false"/>
-                <w:dstrike w:val="false"/>
-                <w:outline w:val="false"/>
-                <w:shadow w:val="false"/>
-                <w:color w:val="000000"/>
-                <w:sz w:val="20"/>
-                <w:szCs w:val="20"/>
-                <w:u w:val="none"/>
-              </w:rPr>
-            </w:pPr>
-            <w:r>
-              <w:rPr>
-                <w:rFonts w:ascii="Arial" w:hAnsi="Arial"/>
-                <w:b w:val="false"/>
-                <w:bCs w:val="false"/>
-                <w:i w:val="false"/>
-                <w:iCs w:val="false"/>
-                <w:strike w:val="false"/>
-                <w:dstrike w:val="false"/>
-                <w:outline w:val="false"/>
-                <w:shadow w:val="false"/>
-                <w:color w:val="000000"/>
-                <w:sz w:val="20"/>
-                <w:szCs w:val="20"/>
-                <w:u w:val="none"/>
-              </w:rPr>
-            </w:r>
-          </w:p>
-        </w:tc>
-        <w:tc>
-          <w:tcPr>
-            <w:tcW w:w="2209" w:type="dxa"/>
-            <w:tcBorders>
-              <w:left w:val="single" w:sz="4" w:space="0" w:color="000000"/>
-              <w:bottom w:val="single" w:sz="4" w:space="0" w:color="000000"/>
-            </w:tcBorders>
-            <w:shd w:fill="auto" w:val="clear"/>
-          </w:tcPr>
-          <w:p>
-            <w:pPr>
-              <w:pStyle w:val="TableContents"/>
-              <w:jc w:val="left"/>
-              <w:rPr>
-                <w:rFonts w:ascii="Arial" w:hAnsi="Arial"/>
-                <w:b w:val="false"/>
-                <w:b w:val="false"/>
-                <w:bCs w:val="false"/>
-                <w:i w:val="false"/>
-                <w:i w:val="false"/>
-                <w:iCs w:val="false"/>
-                <w:strike w:val="false"/>
-                <w:dstrike w:val="false"/>
-                <w:outline w:val="false"/>
-                <w:shadow w:val="false"/>
-                <w:color w:val="000000"/>
-                <w:sz w:val="20"/>
-                <w:szCs w:val="20"/>
-                <w:u w:val="none"/>
-              </w:rPr>
-            </w:pPr>
-            <w:r>
-              <w:rPr>
-                <w:rFonts w:ascii="Arial" w:hAnsi="Arial"/>
-                <w:b w:val="false"/>
-                <w:bCs w:val="false"/>
-                <w:i w:val="false"/>
-                <w:iCs w:val="false"/>
-                <w:strike w:val="false"/>
-                <w:dstrike w:val="false"/>
-                <w:outline w:val="false"/>
-                <w:shadow w:val="false"/>
-                <w:color w:val="000000"/>
-                <w:sz w:val="20"/>
-                <w:szCs w:val="20"/>
-                <w:u w:val="none"/>
-              </w:rPr>
-            </w:r>
-          </w:p>
-        </w:tc>
-        <w:tc>
-          <w:tcPr>
-            <w:tcW w:w="4902" w:type="dxa"/>
-            <w:tcBorders>
-              <w:left w:val="single" w:sz="4" w:space="0" w:color="000000"/>
-              <w:bottom w:val="single" w:sz="4" w:space="0" w:color="000000"/>
-            </w:tcBorders>
-            <w:shd w:fill="auto" w:val="clear"/>
-          </w:tcPr>
-          <w:p>
-            <w:pPr>
-              <w:pStyle w:val="TableContents"/>
-              <w:jc w:val="left"/>
-              <w:rPr>
-                <w:rFonts w:ascii="Arial" w:hAnsi="Arial"/>
-                <w:b w:val="false"/>
-                <w:b w:val="false"/>
-                <w:bCs w:val="false"/>
-                <w:i w:val="false"/>
-                <w:i w:val="false"/>
-                <w:iCs w:val="false"/>
-                <w:strike w:val="false"/>
-                <w:dstrike w:val="false"/>
-                <w:outline w:val="false"/>
-                <w:shadow w:val="false"/>
-                <w:color w:val="000000"/>
-                <w:sz w:val="20"/>
-                <w:szCs w:val="20"/>
-                <w:u w:val="none"/>
-              </w:rPr>
-            </w:pPr>
-            <w:r>
-              <w:rPr>
-                <w:rFonts w:ascii="Arial" w:hAnsi="Arial"/>
-                <w:b w:val="false"/>
-                <w:bCs w:val="false"/>
-                <w:i w:val="false"/>
-                <w:iCs w:val="false"/>
-                <w:strike w:val="false"/>
-                <w:dstrike w:val="false"/>
-                <w:outline w:val="false"/>
-                <w:shadow w:val="false"/>
-                <w:color w:val="000000"/>
-                <w:sz w:val="20"/>
-                <w:szCs w:val="20"/>
-                <w:u w:val="none"/>
-              </w:rPr>
-            </w:r>
-          </w:p>
-        </w:tc>
-        <w:tc>
-          <w:tcPr>
-            <w:tcW w:w="2463" w:type="dxa"/>
+            <w:tcW w:w="357" w:type="dxa"/>
+            <w:tcBorders>
+              <w:left w:val="single" w:sz="4" w:space="0" w:color="000000"/>
+              <w:bottom w:val="single" w:sz="4" w:space="0" w:color="000000"/>
+            </w:tcBorders>
+            <w:shd w:fill="auto" w:val="clear"/>
+          </w:tcPr>
+          <w:p>
+            <w:pPr>
+              <w:pStyle w:val="TableContents"/>
+              <w:jc w:val="left"/>
+              <w:rPr>
+                <w:rFonts w:ascii="Arial" w:hAnsi="Arial"/>
+                <w:b w:val="false"/>
+                <w:b w:val="false"/>
+                <w:bCs w:val="false"/>
+                <w:i w:val="false"/>
+                <w:i w:val="false"/>
+                <w:iCs w:val="false"/>
+                <w:strike w:val="false"/>
+                <w:dstrike w:val="false"/>
+                <w:outline w:val="false"/>
+                <w:shadow w:val="false"/>
+                <w:color w:val="000000"/>
+                <w:sz w:val="20"/>
+                <w:szCs w:val="20"/>
+                <w:u w:val="none"/>
+              </w:rPr>
+            </w:pPr>
+            <w:r>
+              <w:rPr>
+                <w:rFonts w:ascii="Arial" w:hAnsi="Arial"/>
+                <w:b w:val="false"/>
+                <w:bCs w:val="false"/>
+                <w:i w:val="false"/>
+                <w:iCs w:val="false"/>
+                <w:strike w:val="false"/>
+                <w:dstrike w:val="false"/>
+                <w:outline w:val="false"/>
+                <w:shadow w:val="false"/>
+                <w:color w:val="000000"/>
+                <w:sz w:val="20"/>
+                <w:szCs w:val="20"/>
+                <w:u w:val="none"/>
+              </w:rPr>
+            </w:r>
+          </w:p>
+        </w:tc>
+        <w:tc>
+          <w:tcPr>
+            <w:tcW w:w="2208" w:type="dxa"/>
+            <w:tcBorders>
+              <w:left w:val="single" w:sz="4" w:space="0" w:color="000000"/>
+              <w:bottom w:val="single" w:sz="4" w:space="0" w:color="000000"/>
+            </w:tcBorders>
+            <w:shd w:fill="auto" w:val="clear"/>
+          </w:tcPr>
+          <w:p>
+            <w:pPr>
+              <w:pStyle w:val="TableContents"/>
+              <w:jc w:val="left"/>
+              <w:rPr>
+                <w:rFonts w:ascii="Arial" w:hAnsi="Arial"/>
+                <w:b w:val="false"/>
+                <w:b w:val="false"/>
+                <w:bCs w:val="false"/>
+                <w:i w:val="false"/>
+                <w:i w:val="false"/>
+                <w:iCs w:val="false"/>
+                <w:strike w:val="false"/>
+                <w:dstrike w:val="false"/>
+                <w:outline w:val="false"/>
+                <w:shadow w:val="false"/>
+                <w:color w:val="000000"/>
+                <w:sz w:val="20"/>
+                <w:szCs w:val="20"/>
+                <w:u w:val="none"/>
+              </w:rPr>
+            </w:pPr>
+            <w:r>
+              <w:rPr>
+                <w:rFonts w:ascii="Arial" w:hAnsi="Arial"/>
+                <w:b w:val="false"/>
+                <w:bCs w:val="false"/>
+                <w:i w:val="false"/>
+                <w:iCs w:val="false"/>
+                <w:strike w:val="false"/>
+                <w:dstrike w:val="false"/>
+                <w:outline w:val="false"/>
+                <w:shadow w:val="false"/>
+                <w:color w:val="000000"/>
+                <w:sz w:val="20"/>
+                <w:szCs w:val="20"/>
+                <w:u w:val="none"/>
+              </w:rPr>
+            </w:r>
+          </w:p>
+        </w:tc>
+        <w:tc>
+          <w:tcPr>
+            <w:tcW w:w="4904" w:type="dxa"/>
+            <w:tcBorders>
+              <w:left w:val="single" w:sz="4" w:space="0" w:color="000000"/>
+              <w:bottom w:val="single" w:sz="4" w:space="0" w:color="000000"/>
+            </w:tcBorders>
+            <w:shd w:fill="auto" w:val="clear"/>
+          </w:tcPr>
+          <w:p>
+            <w:pPr>
+              <w:pStyle w:val="TableContents"/>
+              <w:jc w:val="left"/>
+              <w:rPr>
+                <w:rFonts w:ascii="Arial" w:hAnsi="Arial"/>
+                <w:b w:val="false"/>
+                <w:b w:val="false"/>
+                <w:bCs w:val="false"/>
+                <w:i w:val="false"/>
+                <w:i w:val="false"/>
+                <w:iCs w:val="false"/>
+                <w:strike w:val="false"/>
+                <w:dstrike w:val="false"/>
+                <w:outline w:val="false"/>
+                <w:shadow w:val="false"/>
+                <w:color w:val="000000"/>
+                <w:sz w:val="20"/>
+                <w:szCs w:val="20"/>
+                <w:u w:val="none"/>
+              </w:rPr>
+            </w:pPr>
+            <w:r>
+              <w:rPr>
+                <w:rFonts w:ascii="Arial" w:hAnsi="Arial"/>
+                <w:b w:val="false"/>
+                <w:bCs w:val="false"/>
+                <w:i w:val="false"/>
+                <w:iCs w:val="false"/>
+                <w:strike w:val="false"/>
+                <w:dstrike w:val="false"/>
+                <w:outline w:val="false"/>
+                <w:shadow w:val="false"/>
+                <w:color w:val="000000"/>
+                <w:sz w:val="20"/>
+                <w:szCs w:val="20"/>
+                <w:u w:val="none"/>
+              </w:rPr>
+            </w:r>
+          </w:p>
+        </w:tc>
+        <w:tc>
+          <w:tcPr>
+            <w:tcW w:w="2464" w:type="dxa"/>
             <w:tcBorders>
               <w:left w:val="single" w:sz="4" w:space="0" w:color="000000"/>
               <w:bottom w:val="single" w:sz="4" w:space="0" w:color="000000"/>
@@ -779,7 +743,7 @@
         <w:trPr/>
         <w:tc>
           <w:tcPr>
-            <w:tcW w:w="359" w:type="dxa"/>
+            <w:tcW w:w="357" w:type="dxa"/>
             <w:tcBorders>
               <w:left w:val="single" w:sz="4" w:space="0" w:color="000000"/>
               <w:bottom w:val="single" w:sz="4" w:space="0" w:color="000000"/>
@@ -830,7 +794,7 @@
         </w:tc>
         <w:tc>
           <w:tcPr>
-            <w:tcW w:w="2209" w:type="dxa"/>
+            <w:tcW w:w="2208" w:type="dxa"/>
             <w:tcBorders>
               <w:left w:val="single" w:sz="4" w:space="0" w:color="000000"/>
               <w:bottom w:val="single" w:sz="4" w:space="0" w:color="000000"/>
@@ -867,98 +831,62 @@
         </w:tc>
         <w:tc>
           <w:tcPr>
-            <w:tcW w:w="4902" w:type="dxa"/>
-            <w:tcBorders>
-              <w:left w:val="single" w:sz="4" w:space="0" w:color="000000"/>
-              <w:bottom w:val="single" w:sz="4" w:space="0" w:color="000000"/>
-            </w:tcBorders>
-            <w:shd w:fill="auto" w:val="clear"/>
-          </w:tcPr>
-          <w:p>
-            <w:pPr>
-              <w:pStyle w:val="TableContents"/>
-              <w:jc w:val="left"/>
-              <w:rPr>
-                <w:rFonts w:ascii="Arial" w:hAnsi="Arial"/>
-              </w:rPr>
-            </w:pPr>
-            <w:r>
-              <w:rPr>
-                <w:rFonts w:ascii="Arial" w:hAnsi="Arial"/>
-                <w:b w:val="false"/>
-                <w:bCs w:val="false"/>
-                <w:i w:val="false"/>
-                <w:iCs w:val="false"/>
-                <w:strike w:val="false"/>
-                <w:dstrike w:val="false"/>
-                <w:outline w:val="false"/>
-                <w:shadow w:val="false"/>
-                <w:color w:val="000000"/>
-                <w:sz w:val="20"/>
-                <w:szCs w:val="20"/>
-                <w:u w:val="none"/>
-              </w:rPr>
-              <w:t xml:space="preserve">All 7 LEDs flash </w:t>
-            </w:r>
-            <w:r>
-              <w:rPr>
-                <w:rFonts w:ascii="Arial" w:hAnsi="Arial"/>
-                <w:b w:val="false"/>
-                <w:bCs w:val="false"/>
-                <w:i w:val="false"/>
-                <w:iCs w:val="false"/>
-                <w:strike w:val="false"/>
-                <w:dstrike w:val="false"/>
-                <w:outline w:val="false"/>
-                <w:shadow w:val="false"/>
-                <w:color w:val="000000"/>
-                <w:sz w:val="20"/>
-                <w:szCs w:val="20"/>
-                <w:u w:val="none"/>
-              </w:rPr>
-              <w:t>several</w:t>
-            </w:r>
-            <w:r>
-              <w:rPr>
-                <w:rFonts w:ascii="Arial" w:hAnsi="Arial"/>
-                <w:b w:val="false"/>
-                <w:bCs w:val="false"/>
-                <w:i w:val="false"/>
-                <w:iCs w:val="false"/>
-                <w:strike w:val="false"/>
-                <w:dstrike w:val="false"/>
-                <w:outline w:val="false"/>
-                <w:shadow w:val="false"/>
-                <w:color w:val="000000"/>
-                <w:sz w:val="20"/>
-                <w:szCs w:val="20"/>
-                <w:u w:val="none"/>
-              </w:rPr>
-              <w:t xml:space="preserve"> times, fan comes on </w:t>
-            </w:r>
-            <w:r>
-              <w:rPr>
-                <w:rFonts w:ascii="Arial" w:hAnsi="Arial"/>
-                <w:b w:val="false"/>
-                <w:bCs w:val="false"/>
-                <w:i w:val="false"/>
-                <w:iCs w:val="false"/>
-                <w:strike w:val="false"/>
-                <w:dstrike w:val="false"/>
-                <w:outline w:val="false"/>
-                <w:shadow w:val="false"/>
-                <w:color w:val="000000"/>
-                <w:sz w:val="20"/>
-                <w:szCs w:val="20"/>
-                <w:u w:val="none"/>
-              </w:rPr>
-              <w:t>at minimum speed.</w:t>
-            </w:r>
-          </w:p>
-        </w:tc>
-        <w:tc>
-          <w:tcPr>
-            <w:tcW w:w="2463" w:type="dxa"/>
+            <w:tcW w:w="4904" w:type="dxa"/>
+            <w:tcBorders>
+              <w:left w:val="single" w:sz="4" w:space="0" w:color="000000"/>
+              <w:bottom w:val="single" w:sz="4" w:space="0" w:color="000000"/>
+            </w:tcBorders>
+            <w:shd w:fill="auto" w:val="clear"/>
+          </w:tcPr>
+          <w:p>
+            <w:pPr>
+              <w:pStyle w:val="TableContents"/>
+              <w:jc w:val="left"/>
+              <w:rPr/>
+            </w:pPr>
+            <w:r>
+              <w:rPr>
+                <w:rFonts w:ascii="Arial" w:hAnsi="Arial"/>
+                <w:b w:val="false"/>
+                <w:bCs w:val="false"/>
+                <w:i w:val="false"/>
+                <w:iCs w:val="false"/>
+                <w:strike w:val="false"/>
+                <w:dstrike w:val="false"/>
+                <w:outline w:val="false"/>
+                <w:shadow w:val="false"/>
+                <w:color w:val="000000"/>
+                <w:sz w:val="20"/>
+                <w:szCs w:val="20"/>
+                <w:u w:val="none"/>
+              </w:rPr>
+              <w:t xml:space="preserve">All 7 LEDs flash several times, fan comes on at minimum speed. </w:t>
+            </w:r>
+            <w:bookmarkStart w:id="0" w:name="__DdeLink__156_3521165298"/>
+            <w:r>
+              <w:rPr>
+                <w:rFonts w:ascii="Arial" w:hAnsi="Arial"/>
+                <w:b w:val="false"/>
+                <w:bCs w:val="false"/>
+                <w:i w:val="false"/>
+                <w:iCs w:val="false"/>
+                <w:strike w:val="false"/>
+                <w:dstrike w:val="false"/>
+                <w:outline w:val="false"/>
+                <w:shadow w:val="false"/>
+                <w:color w:val="000000"/>
+                <w:sz w:val="20"/>
+                <w:szCs w:val="20"/>
+                <w:u w:val="none"/>
+              </w:rPr>
+              <w:t>Power consumption is less than 0.05 Amps.</w:t>
+            </w:r>
+            <w:bookmarkEnd w:id="0"/>
+          </w:p>
+        </w:tc>
+        <w:tc>
+          <w:tcPr>
+            <w:tcW w:w="2464" w:type="dxa"/>
             <w:tcBorders>
               <w:left w:val="single" w:sz="4" w:space="0" w:color="000000"/>
               <w:bottom w:val="single" w:sz="4" w:space="0" w:color="000000"/>
@@ -982,23 +910,7 @@
                 <w:sz w:val="20"/>
                 <w:szCs w:val="20"/>
               </w:rPr>
-              <w:t>Power On button, power circuitry, LEDs</w:t>
-            </w:r>
-            <w:r>
-              <w:rPr>
-                <w:rFonts w:ascii="Arial" w:hAnsi="Arial"/>
-                <w:sz w:val="20"/>
-                <w:szCs w:val="20"/>
-              </w:rPr>
-              <w:t xml:space="preserve">, </w:t>
-            </w:r>
-            <w:r>
-              <w:rPr>
-                <w:rFonts w:ascii="Arial" w:hAnsi="Arial"/>
-                <w:sz w:val="20"/>
-                <w:szCs w:val="20"/>
-              </w:rPr>
-              <w:t>fan drive</w:t>
+              <w:t>Power On button, power circuitry, LEDs, fan drive</w:t>
             </w:r>
           </w:p>
         </w:tc>
@@ -1007,7 +919,7 @@
         <w:trPr/>
         <w:tc>
           <w:tcPr>
-            <w:tcW w:w="359" w:type="dxa"/>
+            <w:tcW w:w="357" w:type="dxa"/>
             <w:tcBorders>
               <w:left w:val="single" w:sz="4" w:space="0" w:color="000000"/>
               <w:bottom w:val="single" w:sz="4" w:space="0" w:color="000000"/>
@@ -1044,7 +956,7 @@
         </w:tc>
         <w:tc>
           <w:tcPr>
-            <w:tcW w:w="2209" w:type="dxa"/>
+            <w:tcW w:w="2208" w:type="dxa"/>
             <w:tcBorders>
               <w:left w:val="single" w:sz="4" w:space="0" w:color="000000"/>
               <w:bottom w:val="single" w:sz="4" w:space="0" w:color="000000"/>
@@ -1095,62 +1007,44 @@
         </w:tc>
         <w:tc>
           <w:tcPr>
-            <w:tcW w:w="4902" w:type="dxa"/>
-            <w:tcBorders>
-              <w:left w:val="single" w:sz="4" w:space="0" w:color="000000"/>
-              <w:bottom w:val="single" w:sz="4" w:space="0" w:color="000000"/>
-            </w:tcBorders>
-            <w:shd w:fill="auto" w:val="clear"/>
-          </w:tcPr>
-          <w:p>
-            <w:pPr>
-              <w:pStyle w:val="TableContents"/>
-              <w:jc w:val="left"/>
-              <w:rPr>
-                <w:rFonts w:ascii="Arial" w:hAnsi="Arial"/>
-              </w:rPr>
-            </w:pPr>
-            <w:r>
-              <w:rPr>
-                <w:rFonts w:ascii="Arial" w:hAnsi="Arial"/>
-                <w:b w:val="false"/>
-                <w:bCs w:val="false"/>
-                <w:i w:val="false"/>
-                <w:iCs w:val="false"/>
-                <w:strike w:val="false"/>
-                <w:dstrike w:val="false"/>
-                <w:outline w:val="false"/>
-                <w:shadow w:val="false"/>
-                <w:color w:val="000000"/>
-                <w:sz w:val="20"/>
-                <w:szCs w:val="20"/>
-                <w:u w:val="none"/>
-              </w:rPr>
-              <w:t>All LEDs flash, one at a time, left to right</w:t>
-            </w:r>
-            <w:r>
-              <w:rPr>
-                <w:rFonts w:ascii="Arial" w:hAnsi="Arial"/>
-                <w:b w:val="false"/>
-                <w:bCs w:val="false"/>
-                <w:i w:val="false"/>
-                <w:iCs w:val="false"/>
-                <w:strike w:val="false"/>
-                <w:dstrike w:val="false"/>
-                <w:outline w:val="false"/>
-                <w:shadow w:val="false"/>
-                <w:color w:val="000000"/>
-                <w:sz w:val="20"/>
-                <w:szCs w:val="20"/>
-                <w:u w:val="none"/>
-              </w:rPr>
-              <w:t>.</w:t>
-            </w:r>
-          </w:p>
-        </w:tc>
-        <w:tc>
-          <w:tcPr>
-            <w:tcW w:w="2463" w:type="dxa"/>
+            <w:tcW w:w="4904" w:type="dxa"/>
+            <w:tcBorders>
+              <w:left w:val="single" w:sz="4" w:space="0" w:color="000000"/>
+              <w:bottom w:val="single" w:sz="4" w:space="0" w:color="000000"/>
+            </w:tcBorders>
+            <w:shd w:fill="auto" w:val="clear"/>
+          </w:tcPr>
+          <w:p>
+            <w:pPr>
+              <w:pStyle w:val="TableContents"/>
+              <w:jc w:val="left"/>
+              <w:rPr>
+                <w:rFonts w:ascii="Arial" w:hAnsi="Arial"/>
+              </w:rPr>
+            </w:pPr>
+            <w:r>
+              <w:rPr>
+                <w:rFonts w:ascii="Arial" w:hAnsi="Arial"/>
+                <w:b w:val="false"/>
+                <w:bCs w:val="false"/>
+                <w:i w:val="false"/>
+                <w:iCs w:val="false"/>
+                <w:strike w:val="false"/>
+                <w:dstrike w:val="false"/>
+                <w:outline w:val="false"/>
+                <w:shadow w:val="false"/>
+                <w:color w:val="000000"/>
+                <w:sz w:val="20"/>
+                <w:szCs w:val="20"/>
+                <w:u w:val="none"/>
+              </w:rPr>
+              <w:t>All LEDs flash, one at a time, left to right.</w:t>
+            </w:r>
+          </w:p>
+        </w:tc>
+        <w:tc>
+          <w:tcPr>
+            <w:tcW w:w="2464" w:type="dxa"/>
             <w:tcBorders>
               <w:left w:val="single" w:sz="4" w:space="0" w:color="000000"/>
               <w:bottom w:val="single" w:sz="4" w:space="0" w:color="000000"/>
@@ -1181,7 +1075,7 @@
         <w:trPr/>
         <w:tc>
           <w:tcPr>
-            <w:tcW w:w="359" w:type="dxa"/>
+            <w:tcW w:w="357" w:type="dxa"/>
             <w:tcBorders>
               <w:left w:val="single" w:sz="4" w:space="0" w:color="000000"/>
               <w:bottom w:val="single" w:sz="4" w:space="0" w:color="000000"/>
@@ -1218,7 +1112,7 @@
         </w:tc>
         <w:tc>
           <w:tcPr>
-            <w:tcW w:w="2209" w:type="dxa"/>
+            <w:tcW w:w="2208" w:type="dxa"/>
             <w:tcBorders>
               <w:left w:val="single" w:sz="4" w:space="0" w:color="000000"/>
               <w:bottom w:val="single" w:sz="4" w:space="0" w:color="000000"/>
@@ -1269,80 +1163,44 @@
         </w:tc>
         <w:tc>
           <w:tcPr>
-            <w:tcW w:w="4902" w:type="dxa"/>
-            <w:tcBorders>
-              <w:left w:val="single" w:sz="4" w:space="0" w:color="000000"/>
-              <w:bottom w:val="single" w:sz="4" w:space="0" w:color="000000"/>
-            </w:tcBorders>
-            <w:shd w:fill="auto" w:val="clear"/>
-          </w:tcPr>
-          <w:p>
-            <w:pPr>
-              <w:pStyle w:val="TableContents"/>
-              <w:jc w:val="left"/>
-              <w:rPr>
-                <w:rFonts w:ascii="Arial" w:hAnsi="Arial"/>
-              </w:rPr>
-            </w:pPr>
-            <w:r>
-              <w:rPr>
-                <w:rFonts w:ascii="Arial" w:hAnsi="Arial"/>
-                <w:b w:val="false"/>
-                <w:bCs w:val="false"/>
-                <w:i w:val="false"/>
-                <w:iCs w:val="false"/>
-                <w:strike w:val="false"/>
-                <w:dstrike w:val="false"/>
-                <w:outline w:val="false"/>
-                <w:shadow w:val="false"/>
-                <w:color w:val="000000"/>
-                <w:sz w:val="20"/>
-                <w:szCs w:val="20"/>
-                <w:u w:val="none"/>
-              </w:rPr>
-              <w:t xml:space="preserve">Buzzer beeps </w:t>
-            </w:r>
-            <w:r>
-              <w:rPr>
-                <w:rFonts w:ascii="Arial" w:hAnsi="Arial"/>
-                <w:b w:val="false"/>
-                <w:bCs w:val="false"/>
-                <w:i w:val="false"/>
-                <w:iCs w:val="false"/>
-                <w:strike w:val="false"/>
-                <w:dstrike w:val="false"/>
-                <w:outline w:val="false"/>
-                <w:shadow w:val="false"/>
-                <w:color w:val="000000"/>
-                <w:sz w:val="20"/>
-                <w:szCs w:val="20"/>
-                <w:u w:val="none"/>
-              </w:rPr>
-              <w:t>several</w:t>
-            </w:r>
-            <w:r>
-              <w:rPr>
-                <w:rFonts w:ascii="Arial" w:hAnsi="Arial"/>
-                <w:b w:val="false"/>
-                <w:bCs w:val="false"/>
-                <w:i w:val="false"/>
-                <w:iCs w:val="false"/>
-                <w:strike w:val="false"/>
-                <w:dstrike w:val="false"/>
-                <w:outline w:val="false"/>
-                <w:shadow w:val="false"/>
-                <w:color w:val="000000"/>
-                <w:sz w:val="20"/>
-                <w:szCs w:val="20"/>
-                <w:u w:val="none"/>
-              </w:rPr>
-              <w:t xml:space="preserve"> times.</w:t>
-            </w:r>
-          </w:p>
-        </w:tc>
-        <w:tc>
-          <w:tcPr>
-            <w:tcW w:w="2463" w:type="dxa"/>
+            <w:tcW w:w="4904" w:type="dxa"/>
+            <w:tcBorders>
+              <w:left w:val="single" w:sz="4" w:space="0" w:color="000000"/>
+              <w:bottom w:val="single" w:sz="4" w:space="0" w:color="000000"/>
+            </w:tcBorders>
+            <w:shd w:fill="auto" w:val="clear"/>
+          </w:tcPr>
+          <w:p>
+            <w:pPr>
+              <w:pStyle w:val="TableContents"/>
+              <w:jc w:val="left"/>
+              <w:rPr>
+                <w:rFonts w:ascii="Arial" w:hAnsi="Arial"/>
+              </w:rPr>
+            </w:pPr>
+            <w:r>
+              <w:rPr>
+                <w:rFonts w:ascii="Arial" w:hAnsi="Arial"/>
+                <w:b w:val="false"/>
+                <w:bCs w:val="false"/>
+                <w:i w:val="false"/>
+                <w:iCs w:val="false"/>
+                <w:strike w:val="false"/>
+                <w:dstrike w:val="false"/>
+                <w:outline w:val="false"/>
+                <w:shadow w:val="false"/>
+                <w:color w:val="000000"/>
+                <w:sz w:val="20"/>
+                <w:szCs w:val="20"/>
+                <w:u w:val="none"/>
+              </w:rPr>
+              <w:t>Buzzer beeps several times.</w:t>
+            </w:r>
+          </w:p>
+        </w:tc>
+        <w:tc>
+          <w:tcPr>
+            <w:tcW w:w="2464" w:type="dxa"/>
             <w:tcBorders>
               <w:left w:val="single" w:sz="4" w:space="0" w:color="000000"/>
               <w:bottom w:val="single" w:sz="4" w:space="0" w:color="000000"/>
@@ -1373,7 +1231,7 @@
         <w:trPr/>
         <w:tc>
           <w:tcPr>
-            <w:tcW w:w="359" w:type="dxa"/>
+            <w:tcW w:w="357" w:type="dxa"/>
             <w:tcBorders>
               <w:left w:val="single" w:sz="4" w:space="0" w:color="000000"/>
               <w:bottom w:val="single" w:sz="4" w:space="0" w:color="000000"/>
@@ -1410,7 +1268,7 @@
         </w:tc>
         <w:tc>
           <w:tcPr>
-            <w:tcW w:w="2209" w:type="dxa"/>
+            <w:tcW w:w="2208" w:type="dxa"/>
             <w:tcBorders>
               <w:left w:val="single" w:sz="4" w:space="0" w:color="000000"/>
               <w:bottom w:val="single" w:sz="4" w:space="0" w:color="000000"/>
@@ -1461,62 +1319,42 @@
         </w:tc>
         <w:tc>
           <w:tcPr>
-            <w:tcW w:w="4902" w:type="dxa"/>
-            <w:tcBorders>
-              <w:left w:val="single" w:sz="4" w:space="0" w:color="000000"/>
-              <w:bottom w:val="single" w:sz="4" w:space="0" w:color="000000"/>
-            </w:tcBorders>
-            <w:shd w:fill="auto" w:val="clear"/>
-          </w:tcPr>
-          <w:p>
-            <w:pPr>
-              <w:pStyle w:val="TableContents"/>
-              <w:jc w:val="left"/>
-              <w:rPr>
-                <w:rFonts w:ascii="Arial" w:hAnsi="Arial"/>
-              </w:rPr>
-            </w:pPr>
-            <w:r>
-              <w:rPr>
-                <w:rFonts w:ascii="Arial" w:hAnsi="Arial"/>
-                <w:b w:val="false"/>
-                <w:bCs w:val="false"/>
-                <w:i w:val="false"/>
-                <w:iCs w:val="false"/>
-                <w:strike w:val="false"/>
-                <w:dstrike w:val="false"/>
-                <w:outline w:val="false"/>
-                <w:shadow w:val="false"/>
-                <w:color w:val="000000"/>
-                <w:sz w:val="20"/>
-                <w:szCs w:val="20"/>
-                <w:u w:val="none"/>
-              </w:rPr>
-              <w:t xml:space="preserve">Fan runs at maximum </w:t>
-            </w:r>
-            <w:r>
-              <w:rPr>
-                <w:rFonts w:ascii="Arial" w:hAnsi="Arial"/>
-                <w:b w:val="false"/>
-                <w:bCs w:val="false"/>
-                <w:i w:val="false"/>
-                <w:iCs w:val="false"/>
-                <w:strike w:val="false"/>
-                <w:dstrike w:val="false"/>
-                <w:outline w:val="false"/>
-                <w:shadow w:val="false"/>
-                <w:color w:val="000000"/>
-                <w:sz w:val="20"/>
-                <w:szCs w:val="20"/>
-                <w:u w:val="none"/>
-              </w:rPr>
-              <w:t>speed, no LEDs lit.</w:t>
-            </w:r>
-          </w:p>
-        </w:tc>
-        <w:tc>
-          <w:tcPr>
-            <w:tcW w:w="2463" w:type="dxa"/>
+            <w:tcW w:w="4904" w:type="dxa"/>
+            <w:tcBorders>
+              <w:left w:val="single" w:sz="4" w:space="0" w:color="000000"/>
+              <w:bottom w:val="single" w:sz="4" w:space="0" w:color="000000"/>
+            </w:tcBorders>
+            <w:shd w:fill="auto" w:val="clear"/>
+          </w:tcPr>
+          <w:p>
+            <w:pPr>
+              <w:pStyle w:val="TableContents"/>
+              <w:jc w:val="left"/>
+              <w:rPr/>
+            </w:pPr>
+            <w:r>
+              <w:rPr>
+                <w:rFonts w:ascii="Arial" w:hAnsi="Arial"/>
+                <w:b w:val="false"/>
+                <w:bCs w:val="false"/>
+                <w:i w:val="false"/>
+                <w:iCs w:val="false"/>
+                <w:strike w:val="false"/>
+                <w:dstrike w:val="false"/>
+                <w:outline w:val="false"/>
+                <w:shadow w:val="false"/>
+                <w:color w:val="000000"/>
+                <w:sz w:val="20"/>
+                <w:szCs w:val="20"/>
+                <w:u w:val="none"/>
+              </w:rPr>
+              <w:t>Fan runs at maximum speed for several seconds, then returns to minimum speed. No LEDs are lit.</w:t>
+            </w:r>
+          </w:p>
+        </w:tc>
+        <w:tc>
+          <w:tcPr>
+            <w:tcW w:w="2464" w:type="dxa"/>
             <w:tcBorders>
               <w:left w:val="single" w:sz="4" w:space="0" w:color="000000"/>
               <w:bottom w:val="single" w:sz="4" w:space="0" w:color="000000"/>
@@ -1547,7 +1385,7 @@
         <w:trPr/>
         <w:tc>
           <w:tcPr>
-            <w:tcW w:w="359" w:type="dxa"/>
+            <w:tcW w:w="357" w:type="dxa"/>
             <w:tcBorders>
               <w:left w:val="single" w:sz="4" w:space="0" w:color="000000"/>
               <w:bottom w:val="single" w:sz="4" w:space="0" w:color="000000"/>
@@ -1584,7 +1422,7 @@
         </w:tc>
         <w:tc>
           <w:tcPr>
-            <w:tcW w:w="2209" w:type="dxa"/>
+            <w:tcW w:w="2208" w:type="dxa"/>
             <w:tcBorders>
               <w:left w:val="single" w:sz="4" w:space="0" w:color="000000"/>
               <w:bottom w:val="single" w:sz="4" w:space="0" w:color="000000"/>
@@ -1635,62 +1473,42 @@
         </w:tc>
         <w:tc>
           <w:tcPr>
-            <w:tcW w:w="4902" w:type="dxa"/>
-            <w:tcBorders>
-              <w:left w:val="single" w:sz="4" w:space="0" w:color="000000"/>
-              <w:bottom w:val="single" w:sz="4" w:space="0" w:color="000000"/>
-            </w:tcBorders>
-            <w:shd w:fill="auto" w:val="clear"/>
-          </w:tcPr>
-          <w:p>
-            <w:pPr>
-              <w:pStyle w:val="TableContents"/>
-              <w:jc w:val="left"/>
-              <w:rPr>
-                <w:rFonts w:ascii="Arial" w:hAnsi="Arial"/>
-              </w:rPr>
-            </w:pPr>
-            <w:r>
-              <w:rPr>
-                <w:rFonts w:ascii="Arial" w:hAnsi="Arial"/>
-                <w:b w:val="false"/>
-                <w:bCs w:val="false"/>
-                <w:i w:val="false"/>
-                <w:iCs w:val="false"/>
-                <w:strike w:val="false"/>
-                <w:dstrike w:val="false"/>
-                <w:outline w:val="false"/>
-                <w:shadow w:val="false"/>
-                <w:color w:val="000000"/>
-                <w:sz w:val="20"/>
-                <w:szCs w:val="20"/>
-                <w:u w:val="none"/>
-              </w:rPr>
-              <w:t xml:space="preserve">Fan runs at half </w:t>
-            </w:r>
-            <w:r>
-              <w:rPr>
-                <w:rFonts w:ascii="Arial" w:hAnsi="Arial"/>
-                <w:b w:val="false"/>
-                <w:bCs w:val="false"/>
-                <w:i w:val="false"/>
-                <w:iCs w:val="false"/>
-                <w:strike w:val="false"/>
-                <w:dstrike w:val="false"/>
-                <w:outline w:val="false"/>
-                <w:shadow w:val="false"/>
-                <w:color w:val="000000"/>
-                <w:sz w:val="20"/>
-                <w:szCs w:val="20"/>
-                <w:u w:val="none"/>
-              </w:rPr>
-              <w:t>speed, no LEDs lit.</w:t>
-            </w:r>
-          </w:p>
-        </w:tc>
-        <w:tc>
-          <w:tcPr>
-            <w:tcW w:w="2463" w:type="dxa"/>
+            <w:tcW w:w="4904" w:type="dxa"/>
+            <w:tcBorders>
+              <w:left w:val="single" w:sz="4" w:space="0" w:color="000000"/>
+              <w:bottom w:val="single" w:sz="4" w:space="0" w:color="000000"/>
+            </w:tcBorders>
+            <w:shd w:fill="auto" w:val="clear"/>
+          </w:tcPr>
+          <w:p>
+            <w:pPr>
+              <w:pStyle w:val="TableContents"/>
+              <w:jc w:val="left"/>
+              <w:rPr/>
+            </w:pPr>
+            <w:r>
+              <w:rPr>
+                <w:rFonts w:ascii="Arial" w:hAnsi="Arial"/>
+                <w:b w:val="false"/>
+                <w:bCs w:val="false"/>
+                <w:i w:val="false"/>
+                <w:iCs w:val="false"/>
+                <w:strike w:val="false"/>
+                <w:dstrike w:val="false"/>
+                <w:outline w:val="false"/>
+                <w:shadow w:val="false"/>
+                <w:color w:val="000000"/>
+                <w:sz w:val="20"/>
+                <w:szCs w:val="20"/>
+                <w:u w:val="none"/>
+              </w:rPr>
+              <w:t>Fan runs at medium speed for several seconds, then returns to minimum speed. No LEDs are lit.</w:t>
+            </w:r>
+          </w:p>
+        </w:tc>
+        <w:tc>
+          <w:tcPr>
+            <w:tcW w:w="2464" w:type="dxa"/>
             <w:tcBorders>
               <w:left w:val="single" w:sz="4" w:space="0" w:color="000000"/>
               <w:bottom w:val="single" w:sz="4" w:space="0" w:color="000000"/>
@@ -1721,7 +1539,7 @@
         <w:trPr/>
         <w:tc>
           <w:tcPr>
-            <w:tcW w:w="359" w:type="dxa"/>
+            <w:tcW w:w="357" w:type="dxa"/>
             <w:tcBorders>
               <w:left w:val="single" w:sz="4" w:space="0" w:color="000000"/>
               <w:bottom w:val="single" w:sz="4" w:space="0" w:color="000000"/>
@@ -1758,7 +1576,7 @@
         </w:tc>
         <w:tc>
           <w:tcPr>
-            <w:tcW w:w="2209" w:type="dxa"/>
+            <w:tcW w:w="2208" w:type="dxa"/>
             <w:tcBorders>
               <w:left w:val="single" w:sz="4" w:space="0" w:color="000000"/>
               <w:bottom w:val="single" w:sz="4" w:space="0" w:color="000000"/>
@@ -1809,62 +1627,42 @@
         </w:tc>
         <w:tc>
           <w:tcPr>
-            <w:tcW w:w="4902" w:type="dxa"/>
-            <w:tcBorders>
-              <w:left w:val="single" w:sz="4" w:space="0" w:color="000000"/>
-              <w:bottom w:val="single" w:sz="4" w:space="0" w:color="000000"/>
-            </w:tcBorders>
-            <w:shd w:fill="auto" w:val="clear"/>
-          </w:tcPr>
-          <w:p>
-            <w:pPr>
-              <w:pStyle w:val="TableContents"/>
-              <w:jc w:val="left"/>
-              <w:rPr>
-                <w:rFonts w:ascii="Arial" w:hAnsi="Arial"/>
-              </w:rPr>
-            </w:pPr>
-            <w:r>
-              <w:rPr>
-                <w:rFonts w:ascii="Arial" w:hAnsi="Arial"/>
-                <w:b w:val="false"/>
-                <w:bCs w:val="false"/>
-                <w:i w:val="false"/>
-                <w:iCs w:val="false"/>
-                <w:strike w:val="false"/>
-                <w:dstrike w:val="false"/>
-                <w:outline w:val="false"/>
-                <w:shadow w:val="false"/>
-                <w:color w:val="000000"/>
-                <w:sz w:val="20"/>
-                <w:szCs w:val="20"/>
-                <w:u w:val="none"/>
-              </w:rPr>
-              <w:t xml:space="preserve">Fan runs at minimum </w:t>
-            </w:r>
-            <w:r>
-              <w:rPr>
-                <w:rFonts w:ascii="Arial" w:hAnsi="Arial"/>
-                <w:b w:val="false"/>
-                <w:bCs w:val="false"/>
-                <w:i w:val="false"/>
-                <w:iCs w:val="false"/>
-                <w:strike w:val="false"/>
-                <w:dstrike w:val="false"/>
-                <w:outline w:val="false"/>
-                <w:shadow w:val="false"/>
-                <w:color w:val="000000"/>
-                <w:sz w:val="20"/>
-                <w:szCs w:val="20"/>
-                <w:u w:val="none"/>
-              </w:rPr>
-              <w:t>speed, no LEDs lit.</w:t>
-            </w:r>
-          </w:p>
-        </w:tc>
-        <w:tc>
-          <w:tcPr>
-            <w:tcW w:w="2463" w:type="dxa"/>
+            <w:tcW w:w="4904" w:type="dxa"/>
+            <w:tcBorders>
+              <w:left w:val="single" w:sz="4" w:space="0" w:color="000000"/>
+              <w:bottom w:val="single" w:sz="4" w:space="0" w:color="000000"/>
+            </w:tcBorders>
+            <w:shd w:fill="auto" w:val="clear"/>
+          </w:tcPr>
+          <w:p>
+            <w:pPr>
+              <w:pStyle w:val="TableContents"/>
+              <w:jc w:val="left"/>
+              <w:rPr/>
+            </w:pPr>
+            <w:r>
+              <w:rPr>
+                <w:rFonts w:ascii="Arial" w:hAnsi="Arial"/>
+                <w:b w:val="false"/>
+                <w:bCs w:val="false"/>
+                <w:i w:val="false"/>
+                <w:iCs w:val="false"/>
+                <w:strike w:val="false"/>
+                <w:dstrike w:val="false"/>
+                <w:outline w:val="false"/>
+                <w:shadow w:val="false"/>
+                <w:color w:val="000000"/>
+                <w:sz w:val="20"/>
+                <w:szCs w:val="20"/>
+                <w:u w:val="none"/>
+              </w:rPr>
+              <w:t>Fan runs at minimum speed for several seconds. No LEDs are lit.</w:t>
+            </w:r>
+          </w:p>
+        </w:tc>
+        <w:tc>
+          <w:tcPr>
+            <w:tcW w:w="2464" w:type="dxa"/>
             <w:tcBorders>
               <w:left w:val="single" w:sz="4" w:space="0" w:color="000000"/>
               <w:bottom w:val="single" w:sz="4" w:space="0" w:color="000000"/>
@@ -1895,7 +1693,7 @@
         <w:trPr/>
         <w:tc>
           <w:tcPr>
-            <w:tcW w:w="359" w:type="dxa"/>
+            <w:tcW w:w="357" w:type="dxa"/>
             <w:tcBorders>
               <w:left w:val="single" w:sz="4" w:space="0" w:color="000000"/>
               <w:bottom w:val="single" w:sz="4" w:space="0" w:color="000000"/>
@@ -1932,58 +1730,42 @@
         </w:tc>
         <w:tc>
           <w:tcPr>
-            <w:tcW w:w="2209" w:type="dxa"/>
-            <w:tcBorders>
-              <w:left w:val="single" w:sz="4" w:space="0" w:color="000000"/>
-              <w:bottom w:val="single" w:sz="4" w:space="0" w:color="000000"/>
-            </w:tcBorders>
-            <w:shd w:fill="auto" w:val="clear"/>
-          </w:tcPr>
-          <w:p>
-            <w:pPr>
-              <w:pStyle w:val="TableContents"/>
-              <w:jc w:val="left"/>
-              <w:rPr>
-                <w:rFonts w:ascii="Arial" w:hAnsi="Arial"/>
-                <w:b w:val="false"/>
-                <w:b w:val="false"/>
-                <w:bCs w:val="false"/>
-                <w:i w:val="false"/>
-                <w:i w:val="false"/>
-                <w:iCs w:val="false"/>
-                <w:strike w:val="false"/>
-                <w:dstrike w:val="false"/>
-                <w:outline w:val="false"/>
-                <w:shadow w:val="false"/>
-                <w:color w:val="000000"/>
-                <w:sz w:val="20"/>
-                <w:szCs w:val="20"/>
-                <w:u w:val="none"/>
-              </w:rPr>
-            </w:pPr>
-            <w:r>
-              <w:rPr>
-                <w:rFonts w:ascii="Arial" w:hAnsi="Arial"/>
-                <w:b w:val="false"/>
-                <w:bCs w:val="false"/>
-                <w:i w:val="false"/>
-                <w:iCs w:val="false"/>
-                <w:strike w:val="false"/>
-                <w:dstrike w:val="false"/>
-                <w:outline w:val="false"/>
-                <w:shadow w:val="false"/>
-                <w:color w:val="000000"/>
-                <w:sz w:val="20"/>
-                <w:szCs w:val="20"/>
-                <w:u w:val="none"/>
-              </w:rPr>
-              <w:t>Press and release FAN UP button</w:t>
-            </w:r>
-          </w:p>
-        </w:tc>
-        <w:tc>
-          <w:tcPr>
-            <w:tcW w:w="4902" w:type="dxa"/>
+            <w:tcW w:w="2208" w:type="dxa"/>
+            <w:tcBorders>
+              <w:left w:val="single" w:sz="4" w:space="0" w:color="000000"/>
+              <w:bottom w:val="single" w:sz="4" w:space="0" w:color="000000"/>
+            </w:tcBorders>
+            <w:shd w:fill="auto" w:val="clear"/>
+          </w:tcPr>
+          <w:p>
+            <w:pPr>
+              <w:pStyle w:val="TableContents"/>
+              <w:jc w:val="left"/>
+              <w:rPr/>
+            </w:pPr>
+            <w:r>
+              <w:rPr>
+                <w:rFonts w:ascii="Arial" w:hAnsi="Arial"/>
+                <w:b w:val="false"/>
+                <w:bCs w:val="false"/>
+                <w:i w:val="false"/>
+                <w:iCs w:val="false"/>
+                <w:strike w:val="false"/>
+                <w:dstrike w:val="false"/>
+                <w:outline w:val="false"/>
+                <w:shadow w:val="false"/>
+                <w:color w:val="000000"/>
+                <w:sz w:val="20"/>
+                <w:szCs w:val="20"/>
+                <w:u w:val="none"/>
+              </w:rPr>
+              <w:t>Press and release FAN UP button. Slowly vary the input voltage between 12V and 24V.</w:t>
+            </w:r>
+          </w:p>
+        </w:tc>
+        <w:tc>
+          <w:tcPr>
+            <w:tcW w:w="4904" w:type="dxa"/>
             <w:tcBorders>
               <w:left w:val="single" w:sz="4" w:space="0" w:color="000000"/>
               <w:bottom w:val="single" w:sz="4" w:space="0" w:color="000000"/>
@@ -2042,25 +1824,7 @@
                 <w:szCs w:val="20"/>
                 <w:u w:val="none"/>
               </w:rPr>
-              <w:t>1 LED = 12</w:t>
-            </w:r>
-            <w:r>
-              <w:rPr>
-                <w:rFonts w:ascii="Arial" w:hAnsi="Arial"/>
-                <w:b w:val="false"/>
-                <w:bCs w:val="false"/>
-                <w:i w:val="false"/>
-                <w:iCs w:val="false"/>
-                <w:strike w:val="false"/>
-                <w:dstrike w:val="false"/>
-                <w:outline w:val="false"/>
-                <w:shadow w:val="false"/>
-                <w:color w:val="000000"/>
-                <w:sz w:val="20"/>
-                <w:szCs w:val="20"/>
-                <w:u w:val="none"/>
-              </w:rPr>
-              <w:t>V</w:t>
+              <w:t>1 LED = 12V</w:t>
             </w:r>
           </w:p>
           <w:p>
@@ -2134,148 +1898,38 @@
                 <w:szCs w:val="20"/>
                 <w:u w:val="none"/>
               </w:rPr>
-              <w:t>7 LEDs = 24</w:t>
-            </w:r>
-            <w:r>
-              <w:rPr>
-                <w:rFonts w:ascii="Arial" w:hAnsi="Arial"/>
-                <w:b w:val="false"/>
-                <w:bCs w:val="false"/>
-                <w:i w:val="false"/>
-                <w:iCs w:val="false"/>
-                <w:strike w:val="false"/>
-                <w:dstrike w:val="false"/>
-                <w:outline w:val="false"/>
-                <w:shadow w:val="false"/>
-                <w:color w:val="000000"/>
-                <w:sz w:val="20"/>
-                <w:szCs w:val="20"/>
-                <w:u w:val="none"/>
-              </w:rPr>
-              <w:t>V</w:t>
-            </w:r>
-          </w:p>
-          <w:p>
-            <w:pPr>
-              <w:pStyle w:val="TableContents"/>
-              <w:jc w:val="left"/>
-              <w:rPr>
-                <w:rFonts w:ascii="Arial" w:hAnsi="Arial"/>
-              </w:rPr>
-            </w:pPr>
-            <w:r>
-              <w:rPr>
-                <w:rFonts w:ascii="Arial" w:hAnsi="Arial"/>
-                <w:b w:val="false"/>
-                <w:bCs w:val="false"/>
-                <w:i w:val="false"/>
-                <w:iCs w:val="false"/>
-                <w:strike w:val="false"/>
-                <w:dstrike w:val="false"/>
-                <w:outline w:val="false"/>
-                <w:shadow w:val="false"/>
-                <w:color w:val="000000"/>
-                <w:sz w:val="20"/>
-                <w:szCs w:val="20"/>
-                <w:u w:val="none"/>
-              </w:rPr>
-              <w:t xml:space="preserve">Vary the </w:t>
-            </w:r>
-            <w:r>
-              <w:rPr>
-                <w:rFonts w:ascii="Arial" w:hAnsi="Arial"/>
-                <w:b w:val="false"/>
-                <w:bCs w:val="false"/>
-                <w:i w:val="false"/>
-                <w:iCs w:val="false"/>
-                <w:strike w:val="false"/>
-                <w:dstrike w:val="false"/>
-                <w:outline w:val="false"/>
-                <w:shadow w:val="false"/>
-                <w:color w:val="000000"/>
-                <w:sz w:val="20"/>
-                <w:szCs w:val="20"/>
-                <w:u w:val="none"/>
-              </w:rPr>
-              <w:t xml:space="preserve">input </w:t>
-            </w:r>
-            <w:r>
-              <w:rPr>
-                <w:rFonts w:ascii="Arial" w:hAnsi="Arial"/>
-                <w:b w:val="false"/>
-                <w:bCs w:val="false"/>
-                <w:i w:val="false"/>
-                <w:iCs w:val="false"/>
-                <w:strike w:val="false"/>
-                <w:dstrike w:val="false"/>
-                <w:outline w:val="false"/>
-                <w:shadow w:val="false"/>
-                <w:color w:val="000000"/>
-                <w:sz w:val="20"/>
-                <w:szCs w:val="20"/>
-                <w:u w:val="none"/>
-              </w:rPr>
-              <w:t xml:space="preserve">voltage and verify </w:t>
-            </w:r>
-            <w:r>
-              <w:rPr>
-                <w:rFonts w:ascii="Arial" w:hAnsi="Arial"/>
-                <w:b w:val="false"/>
-                <w:bCs w:val="false"/>
-                <w:i w:val="false"/>
-                <w:iCs w:val="false"/>
-                <w:strike w:val="false"/>
-                <w:dstrike w:val="false"/>
-                <w:outline w:val="false"/>
-                <w:shadow w:val="false"/>
-                <w:color w:val="000000"/>
-                <w:sz w:val="20"/>
-                <w:szCs w:val="20"/>
-                <w:u w:val="none"/>
-              </w:rPr>
-              <w:t xml:space="preserve">that </w:t>
-            </w:r>
-            <w:r>
-              <w:rPr>
-                <w:rFonts w:ascii="Arial" w:hAnsi="Arial"/>
-                <w:b w:val="false"/>
-                <w:bCs w:val="false"/>
-                <w:i w:val="false"/>
-                <w:iCs w:val="false"/>
-                <w:strike w:val="false"/>
-                <w:dstrike w:val="false"/>
-                <w:outline w:val="false"/>
-                <w:shadow w:val="false"/>
-                <w:color w:val="000000"/>
-                <w:sz w:val="20"/>
-                <w:szCs w:val="20"/>
-                <w:u w:val="none"/>
-              </w:rPr>
-              <w:t xml:space="preserve">the LEDs change accordingly. </w:t>
-            </w:r>
-            <w:r>
-              <w:rPr>
-                <w:rFonts w:ascii="Arial" w:hAnsi="Arial"/>
-                <w:b w:val="false"/>
-                <w:bCs w:val="false"/>
-                <w:i w:val="false"/>
-                <w:iCs w:val="false"/>
-                <w:strike w:val="false"/>
-                <w:dstrike w:val="false"/>
-                <w:outline w:val="false"/>
-                <w:shadow w:val="false"/>
-                <w:color w:val="000000"/>
-                <w:sz w:val="20"/>
-                <w:szCs w:val="20"/>
-                <w:u w:val="none"/>
-              </w:rPr>
-              <w:t>The test ends after 10 seconds.</w:t>
-            </w:r>
-          </w:p>
-        </w:tc>
-        <w:tc>
-          <w:tcPr>
-            <w:tcW w:w="2463" w:type="dxa"/>
+              <w:t>7 LEDs = 24V</w:t>
+            </w:r>
+          </w:p>
+          <w:p>
+            <w:pPr>
+              <w:pStyle w:val="TableContents"/>
+              <w:jc w:val="left"/>
+              <w:rPr/>
+            </w:pPr>
+            <w:r>
+              <w:rPr>
+                <w:rFonts w:ascii="Arial" w:hAnsi="Arial"/>
+                <w:b w:val="false"/>
+                <w:bCs w:val="false"/>
+                <w:i w:val="false"/>
+                <w:iCs w:val="false"/>
+                <w:strike w:val="false"/>
+                <w:dstrike w:val="false"/>
+                <w:outline w:val="false"/>
+                <w:shadow w:val="false"/>
+                <w:color w:val="000000"/>
+                <w:sz w:val="20"/>
+                <w:szCs w:val="20"/>
+                <w:u w:val="none"/>
+              </w:rPr>
+              <w:t>Verify that the LEDs show the correct value as you vary the voltage. The test ends after 10 seconds.</w:t>
+            </w:r>
+          </w:p>
+        </w:tc>
+        <w:tc>
+          <w:tcPr>
+            <w:tcW w:w="2464" w:type="dxa"/>
             <w:tcBorders>
               <w:left w:val="single" w:sz="4" w:space="0" w:color="000000"/>
               <w:bottom w:val="single" w:sz="4" w:space="0" w:color="000000"/>
@@ -2306,7 +1960,7 @@
         <w:trPr/>
         <w:tc>
           <w:tcPr>
-            <w:tcW w:w="359" w:type="dxa"/>
+            <w:tcW w:w="357" w:type="dxa"/>
             <w:tcBorders>
               <w:left w:val="single" w:sz="4" w:space="0" w:color="000000"/>
               <w:bottom w:val="single" w:sz="4" w:space="0" w:color="000000"/>
@@ -2343,7 +1997,7 @@
         </w:tc>
         <w:tc>
           <w:tcPr>
-            <w:tcW w:w="2209" w:type="dxa"/>
+            <w:tcW w:w="2208" w:type="dxa"/>
             <w:tcBorders>
               <w:left w:val="single" w:sz="4" w:space="0" w:color="000000"/>
               <w:bottom w:val="single" w:sz="4" w:space="0" w:color="000000"/>
@@ -2380,64 +2034,116 @@
         </w:tc>
         <w:tc>
           <w:tcPr>
-            <w:tcW w:w="4902" w:type="dxa"/>
-            <w:tcBorders>
-              <w:left w:val="single" w:sz="4" w:space="0" w:color="000000"/>
-              <w:bottom w:val="single" w:sz="4" w:space="0" w:color="000000"/>
-            </w:tcBorders>
-            <w:shd w:fill="auto" w:val="clear"/>
-          </w:tcPr>
-          <w:p>
-            <w:pPr>
-              <w:pStyle w:val="TableContents"/>
-              <w:jc w:val="left"/>
-              <w:rPr>
-                <w:rFonts w:ascii="Arial" w:hAnsi="Arial"/>
-              </w:rPr>
-            </w:pPr>
-            <w:bookmarkStart w:id="0" w:name="__DdeLink__108_533182852"/>
-            <w:bookmarkEnd w:id="0"/>
-            <w:r>
-              <w:rPr>
-                <w:rFonts w:ascii="Arial" w:hAnsi="Arial"/>
-                <w:b w:val="false"/>
-                <w:bCs w:val="false"/>
-                <w:i w:val="false"/>
-                <w:iCs w:val="false"/>
-                <w:strike w:val="false"/>
-                <w:dstrike w:val="false"/>
-                <w:outline w:val="false"/>
-                <w:shadow w:val="false"/>
-                <w:color w:val="000000"/>
-                <w:sz w:val="20"/>
-                <w:szCs w:val="20"/>
-                <w:u w:val="none"/>
-              </w:rPr>
-              <w:t>All LEDs go off, fan stops</w:t>
-            </w:r>
-            <w:r>
-              <w:rPr>
-                <w:rFonts w:ascii="Arial" w:hAnsi="Arial"/>
-                <w:b w:val="false"/>
-                <w:bCs w:val="false"/>
-                <w:i w:val="false"/>
-                <w:iCs w:val="false"/>
-                <w:strike w:val="false"/>
-                <w:dstrike w:val="false"/>
-                <w:outline w:val="false"/>
-                <w:shadow w:val="false"/>
-                <w:color w:val="000000"/>
-                <w:sz w:val="20"/>
-                <w:szCs w:val="20"/>
-                <w:u w:val="none"/>
-              </w:rPr>
-              <w:t>.</w:t>
-            </w:r>
-          </w:p>
-        </w:tc>
-        <w:tc>
-          <w:tcPr>
-            <w:tcW w:w="2463" w:type="dxa"/>
+            <w:tcW w:w="4904" w:type="dxa"/>
+            <w:tcBorders>
+              <w:left w:val="single" w:sz="4" w:space="0" w:color="000000"/>
+              <w:bottom w:val="single" w:sz="4" w:space="0" w:color="000000"/>
+            </w:tcBorders>
+            <w:shd w:fill="auto" w:val="clear"/>
+          </w:tcPr>
+          <w:p>
+            <w:pPr>
+              <w:pStyle w:val="TableContents"/>
+              <w:jc w:val="left"/>
+              <w:rPr/>
+            </w:pPr>
+            <w:bookmarkStart w:id="1" w:name="__DdeLink__108_533182852"/>
+            <w:bookmarkEnd w:id="1"/>
+            <w:r>
+              <w:rPr>
+                <w:rFonts w:ascii="Arial" w:hAnsi="Arial"/>
+                <w:b w:val="false"/>
+                <w:bCs w:val="false"/>
+                <w:i w:val="false"/>
+                <w:iCs w:val="false"/>
+                <w:strike w:val="false"/>
+                <w:dstrike w:val="false"/>
+                <w:outline w:val="false"/>
+                <w:shadow w:val="false"/>
+                <w:color w:val="000000"/>
+                <w:sz w:val="20"/>
+                <w:szCs w:val="20"/>
+                <w:u w:val="none"/>
+              </w:rPr>
+              <w:t>The buzzer and a</w:t>
+            </w:r>
+            <w:r>
+              <w:rPr>
+                <w:rFonts w:ascii="Arial" w:hAnsi="Arial"/>
+                <w:b w:val="false"/>
+                <w:bCs w:val="false"/>
+                <w:i w:val="false"/>
+                <w:iCs w:val="false"/>
+                <w:strike w:val="false"/>
+                <w:dstrike w:val="false"/>
+                <w:outline w:val="false"/>
+                <w:shadow w:val="false"/>
+                <w:color w:val="000000"/>
+                <w:sz w:val="20"/>
+                <w:szCs w:val="20"/>
+                <w:u w:val="none"/>
+              </w:rPr>
+              <w:t xml:space="preserve">ll LEDs </w:t>
+            </w:r>
+            <w:r>
+              <w:rPr>
+                <w:rFonts w:ascii="Arial" w:hAnsi="Arial"/>
+                <w:b w:val="false"/>
+                <w:bCs w:val="false"/>
+                <w:i w:val="false"/>
+                <w:iCs w:val="false"/>
+                <w:strike w:val="false"/>
+                <w:dstrike w:val="false"/>
+                <w:outline w:val="false"/>
+                <w:shadow w:val="false"/>
+                <w:color w:val="000000"/>
+                <w:sz w:val="20"/>
+                <w:szCs w:val="20"/>
+                <w:u w:val="none"/>
+              </w:rPr>
+              <w:t xml:space="preserve">come on briefly. Then the buzzer, all LEDs, and the fan </w:t>
+            </w:r>
+            <w:r>
+              <w:rPr>
+                <w:rFonts w:ascii="Arial" w:hAnsi="Arial"/>
+                <w:b w:val="false"/>
+                <w:bCs w:val="false"/>
+                <w:i w:val="false"/>
+                <w:iCs w:val="false"/>
+                <w:strike w:val="false"/>
+                <w:dstrike w:val="false"/>
+                <w:outline w:val="false"/>
+                <w:shadow w:val="false"/>
+                <w:color w:val="000000"/>
+                <w:sz w:val="20"/>
+                <w:szCs w:val="20"/>
+                <w:u w:val="none"/>
+              </w:rPr>
+              <w:t xml:space="preserve">stop. </w:t>
+            </w:r>
+            <w:r>
+              <w:rPr>
+                <w:rFonts w:ascii="Arial" w:hAnsi="Arial"/>
+                <w:b w:val="false"/>
+                <w:bCs w:val="false"/>
+                <w:i w:val="false"/>
+                <w:iCs w:val="false"/>
+                <w:strike w:val="false"/>
+                <w:dstrike w:val="false"/>
+                <w:outline w:val="false"/>
+                <w:shadow w:val="false"/>
+                <w:color w:val="000000"/>
+                <w:sz w:val="20"/>
+                <w:szCs w:val="20"/>
+                <w:u w:val="none"/>
+              </w:rPr>
+              <w:t>Power consumption becomes 0.</w:t>
+            </w:r>
+          </w:p>
+        </w:tc>
+        <w:tc>
+          <w:tcPr>
+            <w:tcW w:w="2464" w:type="dxa"/>
             <w:tcBorders>
               <w:left w:val="single" w:sz="4" w:space="0" w:color="000000"/>
               <w:bottom w:val="single" w:sz="4" w:space="0" w:color="000000"/>
@@ -2449,9 +2155,7 @@
             <w:pPr>
               <w:pStyle w:val="TableContents"/>
               <w:jc w:val="left"/>
-              <w:rPr>
-                <w:rFonts w:ascii="Arial" w:hAnsi="Arial"/>
-              </w:rPr>
+              <w:rPr/>
             </w:pPr>
             <w:r>
               <w:rPr>
@@ -2461,7 +2165,7 @@
               </w:rPr>
               <w:t xml:space="preserve">Power Off button, power </w:t>
             </w:r>
-            <w:bookmarkStart w:id="1" w:name="__DdeLink__123_3647339083"/>
+            <w:bookmarkStart w:id="2" w:name="__DdeLink__123_3647339083"/>
             <w:r>
               <w:rPr>
                 <w:rFonts w:ascii="Arial" w:hAnsi="Arial"/>
@@ -2470,7 +2174,23 @@
               </w:rPr>
               <w:t>circuitry</w:t>
             </w:r>
-            <w:bookmarkEnd w:id="1"/>
+            <w:bookmarkEnd w:id="2"/>
+            <w:r>
+              <w:rPr>
+                <w:rFonts w:ascii="Arial" w:hAnsi="Arial"/>
+                <w:sz w:val="20"/>
+                <w:szCs w:val="20"/>
+              </w:rPr>
+              <w:t xml:space="preserve">, </w:t>
+            </w:r>
+            <w:r>
+              <w:rPr>
+                <w:rFonts w:ascii="Arial" w:hAnsi="Arial"/>
+                <w:sz w:val="20"/>
+                <w:szCs w:val="20"/>
+              </w:rPr>
+              <w:t>power monitor.</w:t>
+            </w:r>
           </w:p>
         </w:tc>
       </w:tr>
@@ -2480,11 +2200,15 @@
         <w:pStyle w:val="Normal"/>
         <w:rPr>
           <w:rFonts w:ascii="Arial" w:hAnsi="Arial"/>
+          <w:sz w:val="20"/>
+          <w:szCs w:val="20"/>
         </w:rPr>
       </w:pPr>
       <w:r>
         <w:rPr>
           <w:rFonts w:ascii="Arial" w:hAnsi="Arial"/>
+          <w:sz w:val="20"/>
+          <w:szCs w:val="20"/>
         </w:rPr>
       </w:r>
     </w:p>
@@ -2503,7 +2227,6 @@
           <w:sz w:val="20"/>
           <w:szCs w:val="20"/>
         </w:rPr>
-        <w:t>In the fan tests 4, 5, and 6, if any LEDs are lit, this indicates a fan sensor error.</w:t>
       </w:r>
     </w:p>
     <w:p>
@@ -2521,6 +2244,87 @@
           <w:sz w:val="20"/>
           <w:szCs w:val="20"/>
         </w:rPr>
+        <w:t>Notes:</w:t>
+      </w:r>
+    </w:p>
+    <w:p>
+      <w:pPr>
+        <w:pStyle w:val="Normal"/>
+        <w:rPr>
+          <w:rFonts w:ascii="Arial" w:hAnsi="Arial"/>
+          <w:sz w:val="20"/>
+          <w:szCs w:val="20"/>
+        </w:rPr>
+      </w:pPr>
+      <w:r>
+        <w:rPr>
+          <w:rFonts w:ascii="Arial" w:hAnsi="Arial"/>
+          <w:sz w:val="20"/>
+          <w:szCs w:val="20"/>
+        </w:rPr>
+      </w:r>
+    </w:p>
+    <w:p>
+      <w:pPr>
+        <w:pStyle w:val="Normal"/>
+        <w:rPr/>
+      </w:pPr>
+      <w:r>
+        <w:rPr>
+          <w:rFonts w:ascii="Arial" w:hAnsi="Arial"/>
+          <w:sz w:val="20"/>
+          <w:szCs w:val="20"/>
+        </w:rPr>
+        <w:t>If any LEDs flash during the fan tests 4, 5, and 6, this indicates a fan sensor error.</w:t>
+      </w:r>
+    </w:p>
+    <w:p>
+      <w:pPr>
+        <w:pStyle w:val="Normal"/>
+        <w:rPr>
+          <w:rFonts w:ascii="Arial" w:hAnsi="Arial"/>
+        </w:rPr>
+      </w:pPr>
+      <w:r>
+        <w:rPr>
+          <w:rFonts w:ascii="Arial" w:hAnsi="Arial"/>
+        </w:rPr>
+      </w:r>
+    </w:p>
+    <w:p>
+      <w:pPr>
+        <w:pStyle w:val="Normal"/>
+        <w:rPr/>
+      </w:pPr>
+      <w:r>
+        <w:rPr>
+          <w:rFonts w:ascii="Arial" w:hAnsi="Arial"/>
+          <w:sz w:val="20"/>
+          <w:szCs w:val="20"/>
+        </w:rPr>
+        <w:t>Except where noted, the fan should be running at minimum speed for the entire duration of these tests.</w:t>
+      </w:r>
+    </w:p>
+    <w:p>
+      <w:pPr>
+        <w:pStyle w:val="Normal"/>
+        <w:rPr>
+          <w:rFonts w:ascii="Arial" w:hAnsi="Arial"/>
+        </w:rPr>
+      </w:pPr>
+      <w:r>
+        <w:rPr>
+          <w:rFonts w:ascii="Arial" w:hAnsi="Arial"/>
+        </w:rPr>
+      </w:r>
+    </w:p>
+    <w:p>
+      <w:pPr>
+        <w:pStyle w:val="Normal"/>
+        <w:rPr/>
+      </w:pPr>
+      <w:r>
+        <w:rPr/>
       </w:r>
     </w:p>
     <w:sectPr>
@@ -2893,6 +2697,132 @@
       <w:rFonts w:cs="OpenSymbol"/>
     </w:rPr>
   </w:style>
+  <w:style w:type="character" w:styleId="ListLabel10">
+    <w:name w:val="ListLabel 10"/>
+    <w:qFormat/>
+    <w:rPr>
+      <w:rFonts w:ascii="Arial" w:hAnsi="Arial" w:cs="OpenSymbol"/>
+    </w:rPr>
+  </w:style>
+  <w:style w:type="character" w:styleId="ListLabel11">
+    <w:name w:val="ListLabel 11"/>
+    <w:qFormat/>
+    <w:rPr>
+      <w:rFonts w:cs="OpenSymbol"/>
+    </w:rPr>
+  </w:style>
+  <w:style w:type="character" w:styleId="ListLabel12">
+    <w:name w:val="ListLabel 12"/>
+    <w:qFormat/>
+    <w:rPr>
+      <w:rFonts w:cs="OpenSymbol"/>
+    </w:rPr>
+  </w:style>
+  <w:style w:type="character" w:styleId="ListLabel13">
+    <w:name w:val="ListLabel 13"/>
+    <w:qFormat/>
+    <w:rPr>
+      <w:rFonts w:cs="OpenSymbol"/>
+    </w:rPr>
+  </w:style>
+  <w:style w:type="character" w:styleId="ListLabel14">
+    <w:name w:val="ListLabel 14"/>
+    <w:qFormat/>
+    <w:rPr>
+      <w:rFonts w:cs="OpenSymbol"/>
+    </w:rPr>
+  </w:style>
+  <w:style w:type="character" w:styleId="ListLabel15">
+    <w:name w:val="ListLabel 15"/>
+    <w:qFormat/>
+    <w:rPr>
+      <w:rFonts w:cs="OpenSymbol"/>
+    </w:rPr>
+  </w:style>
+  <w:style w:type="character" w:styleId="ListLabel16">
+    <w:name w:val="ListLabel 16"/>
+    <w:qFormat/>
+    <w:rPr>
+      <w:rFonts w:cs="OpenSymbol"/>
+    </w:rPr>
+  </w:style>
+  <w:style w:type="character" w:styleId="ListLabel17">
+    <w:name w:val="ListLabel 17"/>
+    <w:qFormat/>
+    <w:rPr>
+      <w:rFonts w:cs="OpenSymbol"/>
+    </w:rPr>
+  </w:style>
+  <w:style w:type="character" w:styleId="ListLabel18">
+    <w:name w:val="ListLabel 18"/>
+    <w:qFormat/>
+    <w:rPr>
+      <w:rFonts w:cs="OpenSymbol"/>
+    </w:rPr>
+  </w:style>
+  <w:style w:type="character" w:styleId="ListLabel19">
+    <w:name w:val="ListLabel 19"/>
+    <w:qFormat/>
+    <w:rPr>
+      <w:rFonts w:ascii="Arial" w:hAnsi="Arial" w:cs="OpenSymbol"/>
+    </w:rPr>
+  </w:style>
+  <w:style w:type="character" w:styleId="ListLabel20">
+    <w:name w:val="ListLabel 20"/>
+    <w:qFormat/>
+    <w:rPr>
+      <w:rFonts w:cs="OpenSymbol"/>
+    </w:rPr>
+  </w:style>
+  <w:style w:type="character" w:styleId="ListLabel21">
+    <w:name w:val="ListLabel 21"/>
+    <w:qFormat/>
+    <w:rPr>
+      <w:rFonts w:cs="OpenSymbol"/>
+    </w:rPr>
+  </w:style>
+  <w:style w:type="character" w:styleId="ListLabel22">
+    <w:name w:val="ListLabel 22"/>
+    <w:qFormat/>
+    <w:rPr>
+      <w:rFonts w:cs="OpenSymbol"/>
+    </w:rPr>
+  </w:style>
+  <w:style w:type="character" w:styleId="ListLabel23">
+    <w:name w:val="ListLabel 23"/>
+    <w:qFormat/>
+    <w:rPr>
+      <w:rFonts w:cs="OpenSymbol"/>
+    </w:rPr>
+  </w:style>
+  <w:style w:type="character" w:styleId="ListLabel24">
+    <w:name w:val="ListLabel 24"/>
+    <w:qFormat/>
+    <w:rPr>
+      <w:rFonts w:cs="OpenSymbol"/>
+    </w:rPr>
+  </w:style>
+  <w:style w:type="character" w:styleId="ListLabel25">
+    <w:name w:val="ListLabel 25"/>
+    <w:qFormat/>
+    <w:rPr>
+      <w:rFonts w:cs="OpenSymbol"/>
+    </w:rPr>
+  </w:style>
+  <w:style w:type="character" w:styleId="ListLabel26">
+    <w:name w:val="ListLabel 26"/>
+    <w:qFormat/>
+    <w:rPr>
+      <w:rFonts w:cs="OpenSymbol"/>
+    </w:rPr>
+  </w:style>
+  <w:style w:type="character" w:styleId="ListLabel27">
+    <w:name w:val="ListLabel 27"/>
+    <w:qFormat/>
+    <w:rPr>
+      <w:rFonts w:cs="OpenSymbol"/>
+    </w:rPr>
+  </w:style>
   <w:style w:type="paragraph" w:styleId="Heading">
     <w:name w:val="Heading"/>
     <w:basedOn w:val="Normal"/>

</xml_diff>

<commit_message>
As of this commit, the entire set of tests is working correctly. Use empirically-determined expected fan speeds for fan tests. Update the fan speed test. Make sure the build includes our private copy of the FanController and ButtonDebounce libraries.
</commit_message>
<xml_diff>
--- a/FactoryTest/PAPR v2 Test Script.docx
+++ b/FactoryTest/PAPR v2 Test Script.docx
@@ -153,9 +153,7 @@
           <w:numId w:val="1"/>
         </w:numPr>
         <w:jc w:val="left"/>
-        <w:rPr>
-          <w:rFonts w:ascii="Arial" w:hAnsi="Arial"/>
-        </w:rPr>
+        <w:rPr/>
       </w:pPr>
       <w:r>
         <w:rPr>
@@ -173,7 +171,7 @@
           <w:szCs w:val="20"/>
           <w:u w:val="none"/>
         </w:rPr>
-        <w:t>plug a fan and a buzzer into the board</w:t>
+        <w:t>plug a fan and a buzzer into the board. Make sure the fan has completely unobstructed airflow.</w:t>
       </w:r>
     </w:p>
     <w:p>
@@ -331,10 +329,10 @@
         </w:tblCellMar>
       </w:tblPr>
       <w:tblGrid>
-        <w:gridCol w:w="357"/>
+        <w:gridCol w:w="355"/>
         <w:gridCol w:w="2208"/>
         <w:gridCol w:w="4904"/>
-        <w:gridCol w:w="2464"/>
+        <w:gridCol w:w="2466"/>
       </w:tblGrid>
       <w:tr>
         <w:trPr>
@@ -342,7 +340,7 @@
         </w:trPr>
         <w:tc>
           <w:tcPr>
-            <w:tcW w:w="357" w:type="dxa"/>
+            <w:tcW w:w="355" w:type="dxa"/>
             <w:tcBorders>
               <w:top w:val="single" w:sz="4" w:space="0" w:color="000000"/>
               <w:left w:val="single" w:sz="4" w:space="0" w:color="000000"/>
@@ -497,7 +495,7 @@
         </w:tc>
         <w:tc>
           <w:tcPr>
-            <w:tcW w:w="2464" w:type="dxa"/>
+            <w:tcW w:w="2466" w:type="dxa"/>
             <w:tcBorders>
               <w:top w:val="single" w:sz="4" w:space="0" w:color="000000"/>
               <w:left w:val="single" w:sz="4" w:space="0" w:color="000000"/>
@@ -539,7 +537,7 @@
         <w:trPr/>
         <w:tc>
           <w:tcPr>
-            <w:tcW w:w="357" w:type="dxa"/>
+            <w:tcW w:w="355" w:type="dxa"/>
             <w:tcBorders>
               <w:left w:val="single" w:sz="4" w:space="0" w:color="000000"/>
               <w:bottom w:val="single" w:sz="4" w:space="0" w:color="000000"/>
@@ -689,7 +687,7 @@
         </w:tc>
         <w:tc>
           <w:tcPr>
-            <w:tcW w:w="2464" w:type="dxa"/>
+            <w:tcW w:w="2466" w:type="dxa"/>
             <w:tcBorders>
               <w:left w:val="single" w:sz="4" w:space="0" w:color="000000"/>
               <w:bottom w:val="single" w:sz="4" w:space="0" w:color="000000"/>
@@ -743,7 +741,7 @@
         <w:trPr/>
         <w:tc>
           <w:tcPr>
-            <w:tcW w:w="357" w:type="dxa"/>
+            <w:tcW w:w="355" w:type="dxa"/>
             <w:tcBorders>
               <w:left w:val="single" w:sz="4" w:space="0" w:color="000000"/>
               <w:bottom w:val="single" w:sz="4" w:space="0" w:color="000000"/>
@@ -879,14 +877,122 @@
                 <w:szCs w:val="20"/>
                 <w:u w:val="none"/>
               </w:rPr>
-              <w:t>Power consumption is less than 0.05 Amps.</w:t>
+              <w:t xml:space="preserve">Power consumption is </w:t>
+            </w:r>
+            <w:r>
+              <w:rPr>
+                <w:rFonts w:ascii="Arial" w:hAnsi="Arial"/>
+                <w:b w:val="false"/>
+                <w:bCs w:val="false"/>
+                <w:i w:val="false"/>
+                <w:iCs w:val="false"/>
+                <w:strike w:val="false"/>
+                <w:dstrike w:val="false"/>
+                <w:outline w:val="false"/>
+                <w:shadow w:val="false"/>
+                <w:color w:val="000000"/>
+                <w:sz w:val="20"/>
+                <w:szCs w:val="20"/>
+                <w:u w:val="none"/>
+              </w:rPr>
+              <w:t>around</w:t>
+            </w:r>
+            <w:r>
+              <w:rPr>
+                <w:rFonts w:ascii="Arial" w:hAnsi="Arial"/>
+                <w:b w:val="false"/>
+                <w:bCs w:val="false"/>
+                <w:i w:val="false"/>
+                <w:iCs w:val="false"/>
+                <w:strike w:val="false"/>
+                <w:dstrike w:val="false"/>
+                <w:outline w:val="false"/>
+                <w:shadow w:val="false"/>
+                <w:color w:val="000000"/>
+                <w:sz w:val="20"/>
+                <w:szCs w:val="20"/>
+                <w:u w:val="none"/>
+              </w:rPr>
+              <w:t xml:space="preserve"> 0.</w:t>
+            </w:r>
+            <w:r>
+              <w:rPr>
+                <w:rFonts w:ascii="Arial" w:hAnsi="Arial"/>
+                <w:b w:val="false"/>
+                <w:bCs w:val="false"/>
+                <w:i w:val="false"/>
+                <w:iCs w:val="false"/>
+                <w:strike w:val="false"/>
+                <w:dstrike w:val="false"/>
+                <w:outline w:val="false"/>
+                <w:shadow w:val="false"/>
+                <w:color w:val="000000"/>
+                <w:sz w:val="20"/>
+                <w:szCs w:val="20"/>
+                <w:u w:val="none"/>
+              </w:rPr>
+              <w:t>1</w:t>
+            </w:r>
+            <w:r>
+              <w:rPr>
+                <w:rFonts w:ascii="Arial" w:hAnsi="Arial"/>
+                <w:b w:val="false"/>
+                <w:bCs w:val="false"/>
+                <w:i w:val="false"/>
+                <w:iCs w:val="false"/>
+                <w:strike w:val="false"/>
+                <w:dstrike w:val="false"/>
+                <w:outline w:val="false"/>
+                <w:shadow w:val="false"/>
+                <w:color w:val="000000"/>
+                <w:sz w:val="20"/>
+                <w:szCs w:val="20"/>
+                <w:u w:val="none"/>
+              </w:rPr>
+              <w:t xml:space="preserve"> </w:t>
+            </w:r>
+            <w:r>
+              <w:rPr>
+                <w:rFonts w:ascii="Arial" w:hAnsi="Arial"/>
+                <w:b w:val="false"/>
+                <w:bCs w:val="false"/>
+                <w:i w:val="false"/>
+                <w:iCs w:val="false"/>
+                <w:strike w:val="false"/>
+                <w:dstrike w:val="false"/>
+                <w:outline w:val="false"/>
+                <w:shadow w:val="false"/>
+                <w:color w:val="000000"/>
+                <w:sz w:val="20"/>
+                <w:szCs w:val="20"/>
+                <w:u w:val="none"/>
+              </w:rPr>
+              <w:t>a</w:t>
+            </w:r>
+            <w:r>
+              <w:rPr>
+                <w:rFonts w:ascii="Arial" w:hAnsi="Arial"/>
+                <w:b w:val="false"/>
+                <w:bCs w:val="false"/>
+                <w:i w:val="false"/>
+                <w:iCs w:val="false"/>
+                <w:strike w:val="false"/>
+                <w:dstrike w:val="false"/>
+                <w:outline w:val="false"/>
+                <w:shadow w:val="false"/>
+                <w:color w:val="000000"/>
+                <w:sz w:val="20"/>
+                <w:szCs w:val="20"/>
+                <w:u w:val="none"/>
+              </w:rPr>
+              <w:t>mps.</w:t>
             </w:r>
             <w:bookmarkEnd w:id="0"/>
           </w:p>
         </w:tc>
         <w:tc>
           <w:tcPr>
-            <w:tcW w:w="2464" w:type="dxa"/>
+            <w:tcW w:w="2466" w:type="dxa"/>
             <w:tcBorders>
               <w:left w:val="single" w:sz="4" w:space="0" w:color="000000"/>
               <w:bottom w:val="single" w:sz="4" w:space="0" w:color="000000"/>
@@ -898,19 +1004,15 @@
             <w:pPr>
               <w:pStyle w:val="TableContents"/>
               <w:jc w:val="left"/>
-              <w:rPr>
-                <w:rFonts w:ascii="Arial" w:hAnsi="Arial"/>
-                <w:sz w:val="20"/>
-                <w:szCs w:val="20"/>
-              </w:rPr>
-            </w:pPr>
-            <w:r>
-              <w:rPr>
-                <w:rFonts w:ascii="Arial" w:hAnsi="Arial"/>
-                <w:sz w:val="20"/>
-                <w:szCs w:val="20"/>
-              </w:rPr>
-              <w:t>Power On button, power circuitry, LEDs, fan drive</w:t>
+              <w:rPr/>
+            </w:pPr>
+            <w:r>
+              <w:rPr>
+                <w:rFonts w:ascii="Arial" w:hAnsi="Arial"/>
+                <w:sz w:val="20"/>
+                <w:szCs w:val="20"/>
+              </w:rPr>
+              <w:t>Power On button, LEDs, fan drive</w:t>
             </w:r>
           </w:p>
         </w:tc>
@@ -919,7 +1021,7 @@
         <w:trPr/>
         <w:tc>
           <w:tcPr>
-            <w:tcW w:w="357" w:type="dxa"/>
+            <w:tcW w:w="355" w:type="dxa"/>
             <w:tcBorders>
               <w:left w:val="single" w:sz="4" w:space="0" w:color="000000"/>
               <w:bottom w:val="single" w:sz="4" w:space="0" w:color="000000"/>
@@ -1044,7 +1146,7 @@
         </w:tc>
         <w:tc>
           <w:tcPr>
-            <w:tcW w:w="2464" w:type="dxa"/>
+            <w:tcW w:w="2466" w:type="dxa"/>
             <w:tcBorders>
               <w:left w:val="single" w:sz="4" w:space="0" w:color="000000"/>
               <w:bottom w:val="single" w:sz="4" w:space="0" w:color="000000"/>
@@ -1075,7 +1177,7 @@
         <w:trPr/>
         <w:tc>
           <w:tcPr>
-            <w:tcW w:w="357" w:type="dxa"/>
+            <w:tcW w:w="355" w:type="dxa"/>
             <w:tcBorders>
               <w:left w:val="single" w:sz="4" w:space="0" w:color="000000"/>
               <w:bottom w:val="single" w:sz="4" w:space="0" w:color="000000"/>
@@ -1200,7 +1302,7 @@
         </w:tc>
         <w:tc>
           <w:tcPr>
-            <w:tcW w:w="2464" w:type="dxa"/>
+            <w:tcW w:w="2466" w:type="dxa"/>
             <w:tcBorders>
               <w:left w:val="single" w:sz="4" w:space="0" w:color="000000"/>
               <w:bottom w:val="single" w:sz="4" w:space="0" w:color="000000"/>
@@ -1231,7 +1333,7 @@
         <w:trPr/>
         <w:tc>
           <w:tcPr>
-            <w:tcW w:w="357" w:type="dxa"/>
+            <w:tcW w:w="355" w:type="dxa"/>
             <w:tcBorders>
               <w:left w:val="single" w:sz="4" w:space="0" w:color="000000"/>
               <w:bottom w:val="single" w:sz="4" w:space="0" w:color="000000"/>
@@ -1354,7 +1456,7 @@
         </w:tc>
         <w:tc>
           <w:tcPr>
-            <w:tcW w:w="2464" w:type="dxa"/>
+            <w:tcW w:w="2466" w:type="dxa"/>
             <w:tcBorders>
               <w:left w:val="single" w:sz="4" w:space="0" w:color="000000"/>
               <w:bottom w:val="single" w:sz="4" w:space="0" w:color="000000"/>
@@ -1385,7 +1487,7 @@
         <w:trPr/>
         <w:tc>
           <w:tcPr>
-            <w:tcW w:w="357" w:type="dxa"/>
+            <w:tcW w:w="355" w:type="dxa"/>
             <w:tcBorders>
               <w:left w:val="single" w:sz="4" w:space="0" w:color="000000"/>
               <w:bottom w:val="single" w:sz="4" w:space="0" w:color="000000"/>
@@ -1508,7 +1610,7 @@
         </w:tc>
         <w:tc>
           <w:tcPr>
-            <w:tcW w:w="2464" w:type="dxa"/>
+            <w:tcW w:w="2466" w:type="dxa"/>
             <w:tcBorders>
               <w:left w:val="single" w:sz="4" w:space="0" w:color="000000"/>
               <w:bottom w:val="single" w:sz="4" w:space="0" w:color="000000"/>
@@ -1539,7 +1641,7 @@
         <w:trPr/>
         <w:tc>
           <w:tcPr>
-            <w:tcW w:w="357" w:type="dxa"/>
+            <w:tcW w:w="355" w:type="dxa"/>
             <w:tcBorders>
               <w:left w:val="single" w:sz="4" w:space="0" w:color="000000"/>
               <w:bottom w:val="single" w:sz="4" w:space="0" w:color="000000"/>
@@ -1662,7 +1764,7 @@
         </w:tc>
         <w:tc>
           <w:tcPr>
-            <w:tcW w:w="2464" w:type="dxa"/>
+            <w:tcW w:w="2466" w:type="dxa"/>
             <w:tcBorders>
               <w:left w:val="single" w:sz="4" w:space="0" w:color="000000"/>
               <w:bottom w:val="single" w:sz="4" w:space="0" w:color="000000"/>
@@ -1693,7 +1795,7 @@
         <w:trPr/>
         <w:tc>
           <w:tcPr>
-            <w:tcW w:w="357" w:type="dxa"/>
+            <w:tcW w:w="355" w:type="dxa"/>
             <w:tcBorders>
               <w:left w:val="single" w:sz="4" w:space="0" w:color="000000"/>
               <w:bottom w:val="single" w:sz="4" w:space="0" w:color="000000"/>
@@ -1929,7 +2031,7 @@
         </w:tc>
         <w:tc>
           <w:tcPr>
-            <w:tcW w:w="2464" w:type="dxa"/>
+            <w:tcW w:w="2466" w:type="dxa"/>
             <w:tcBorders>
               <w:left w:val="single" w:sz="4" w:space="0" w:color="000000"/>
               <w:bottom w:val="single" w:sz="4" w:space="0" w:color="000000"/>
@@ -1960,7 +2062,7 @@
         <w:trPr/>
         <w:tc>
           <w:tcPr>
-            <w:tcW w:w="357" w:type="dxa"/>
+            <w:tcW w:w="355" w:type="dxa"/>
             <w:tcBorders>
               <w:left w:val="single" w:sz="4" w:space="0" w:color="000000"/>
               <w:bottom w:val="single" w:sz="4" w:space="0" w:color="000000"/>
@@ -2065,85 +2167,13 @@
                 <w:szCs w:val="20"/>
                 <w:u w:val="none"/>
               </w:rPr>
-              <w:t>The buzzer and a</w:t>
-            </w:r>
-            <w:r>
-              <w:rPr>
-                <w:rFonts w:ascii="Arial" w:hAnsi="Arial"/>
-                <w:b w:val="false"/>
-                <w:bCs w:val="false"/>
-                <w:i w:val="false"/>
-                <w:iCs w:val="false"/>
-                <w:strike w:val="false"/>
-                <w:dstrike w:val="false"/>
-                <w:outline w:val="false"/>
-                <w:shadow w:val="false"/>
-                <w:color w:val="000000"/>
-                <w:sz w:val="20"/>
-                <w:szCs w:val="20"/>
-                <w:u w:val="none"/>
-              </w:rPr>
-              <w:t xml:space="preserve">ll LEDs </w:t>
-            </w:r>
-            <w:r>
-              <w:rPr>
-                <w:rFonts w:ascii="Arial" w:hAnsi="Arial"/>
-                <w:b w:val="false"/>
-                <w:bCs w:val="false"/>
-                <w:i w:val="false"/>
-                <w:iCs w:val="false"/>
-                <w:strike w:val="false"/>
-                <w:dstrike w:val="false"/>
-                <w:outline w:val="false"/>
-                <w:shadow w:val="false"/>
-                <w:color w:val="000000"/>
-                <w:sz w:val="20"/>
-                <w:szCs w:val="20"/>
-                <w:u w:val="none"/>
-              </w:rPr>
-              <w:t xml:space="preserve">come on briefly. Then the buzzer, all LEDs, and the fan </w:t>
-            </w:r>
-            <w:r>
-              <w:rPr>
-                <w:rFonts w:ascii="Arial" w:hAnsi="Arial"/>
-                <w:b w:val="false"/>
-                <w:bCs w:val="false"/>
-                <w:i w:val="false"/>
-                <w:iCs w:val="false"/>
-                <w:strike w:val="false"/>
-                <w:dstrike w:val="false"/>
-                <w:outline w:val="false"/>
-                <w:shadow w:val="false"/>
-                <w:color w:val="000000"/>
-                <w:sz w:val="20"/>
-                <w:szCs w:val="20"/>
-                <w:u w:val="none"/>
-              </w:rPr>
-              <w:t xml:space="preserve">stop. </w:t>
-            </w:r>
-            <w:r>
-              <w:rPr>
-                <w:rFonts w:ascii="Arial" w:hAnsi="Arial"/>
-                <w:b w:val="false"/>
-                <w:bCs w:val="false"/>
-                <w:i w:val="false"/>
-                <w:iCs w:val="false"/>
-                <w:strike w:val="false"/>
-                <w:dstrike w:val="false"/>
-                <w:outline w:val="false"/>
-                <w:shadow w:val="false"/>
-                <w:color w:val="000000"/>
-                <w:sz w:val="20"/>
-                <w:szCs w:val="20"/>
-                <w:u w:val="none"/>
-              </w:rPr>
-              <w:t>Power consumption becomes 0.</w:t>
-            </w:r>
-          </w:p>
-        </w:tc>
-        <w:tc>
-          <w:tcPr>
-            <w:tcW w:w="2464" w:type="dxa"/>
+              <w:t>The buzzer and all LEDs come on briefly. Then the buzzer, all LEDs, and the fan stop. Power consumption becomes 0.</w:t>
+            </w:r>
+          </w:p>
+        </w:tc>
+        <w:tc>
+          <w:tcPr>
+            <w:tcW w:w="2466" w:type="dxa"/>
             <w:tcBorders>
               <w:left w:val="single" w:sz="4" w:space="0" w:color="000000"/>
               <w:bottom w:val="single" w:sz="4" w:space="0" w:color="000000"/>
@@ -2163,17 +2193,9 @@
                 <w:sz w:val="20"/>
                 <w:szCs w:val="20"/>
               </w:rPr>
-              <w:t xml:space="preserve">Power Off button, power </w:t>
+              <w:t>Power Off button</w:t>
             </w:r>
             <w:bookmarkStart w:id="2" w:name="__DdeLink__123_3647339083"/>
-            <w:r>
-              <w:rPr>
-                <w:rFonts w:ascii="Arial" w:hAnsi="Arial"/>
-                <w:sz w:val="20"/>
-                <w:szCs w:val="20"/>
-              </w:rPr>
-              <w:t>circuitry</w:t>
-            </w:r>
             <w:bookmarkEnd w:id="2"/>
             <w:r>
               <w:rPr>
@@ -2181,15 +2203,7 @@
                 <w:sz w:val="20"/>
                 <w:szCs w:val="20"/>
               </w:rPr>
-              <w:t xml:space="preserve">, </w:t>
-            </w:r>
-            <w:r>
-              <w:rPr>
-                <w:rFonts w:ascii="Arial" w:hAnsi="Arial"/>
-                <w:sz w:val="20"/>
-                <w:szCs w:val="20"/>
-              </w:rPr>
-              <w:t>power monitor.</w:t>
+              <w:t>, power monitor.</w:t>
             </w:r>
           </w:p>
         </w:tc>
@@ -2823,6 +2837,132 @@
       <w:rFonts w:cs="OpenSymbol"/>
     </w:rPr>
   </w:style>
+  <w:style w:type="character" w:styleId="ListLabel28">
+    <w:name w:val="ListLabel 28"/>
+    <w:qFormat/>
+    <w:rPr>
+      <w:rFonts w:ascii="Arial" w:hAnsi="Arial" w:cs="OpenSymbol"/>
+    </w:rPr>
+  </w:style>
+  <w:style w:type="character" w:styleId="ListLabel29">
+    <w:name w:val="ListLabel 29"/>
+    <w:qFormat/>
+    <w:rPr>
+      <w:rFonts w:cs="OpenSymbol"/>
+    </w:rPr>
+  </w:style>
+  <w:style w:type="character" w:styleId="ListLabel30">
+    <w:name w:val="ListLabel 30"/>
+    <w:qFormat/>
+    <w:rPr>
+      <w:rFonts w:cs="OpenSymbol"/>
+    </w:rPr>
+  </w:style>
+  <w:style w:type="character" w:styleId="ListLabel31">
+    <w:name w:val="ListLabel 31"/>
+    <w:qFormat/>
+    <w:rPr>
+      <w:rFonts w:cs="OpenSymbol"/>
+    </w:rPr>
+  </w:style>
+  <w:style w:type="character" w:styleId="ListLabel32">
+    <w:name w:val="ListLabel 32"/>
+    <w:qFormat/>
+    <w:rPr>
+      <w:rFonts w:cs="OpenSymbol"/>
+    </w:rPr>
+  </w:style>
+  <w:style w:type="character" w:styleId="ListLabel33">
+    <w:name w:val="ListLabel 33"/>
+    <w:qFormat/>
+    <w:rPr>
+      <w:rFonts w:cs="OpenSymbol"/>
+    </w:rPr>
+  </w:style>
+  <w:style w:type="character" w:styleId="ListLabel34">
+    <w:name w:val="ListLabel 34"/>
+    <w:qFormat/>
+    <w:rPr>
+      <w:rFonts w:cs="OpenSymbol"/>
+    </w:rPr>
+  </w:style>
+  <w:style w:type="character" w:styleId="ListLabel35">
+    <w:name w:val="ListLabel 35"/>
+    <w:qFormat/>
+    <w:rPr>
+      <w:rFonts w:cs="OpenSymbol"/>
+    </w:rPr>
+  </w:style>
+  <w:style w:type="character" w:styleId="ListLabel36">
+    <w:name w:val="ListLabel 36"/>
+    <w:qFormat/>
+    <w:rPr>
+      <w:rFonts w:cs="OpenSymbol"/>
+    </w:rPr>
+  </w:style>
+  <w:style w:type="character" w:styleId="ListLabel37">
+    <w:name w:val="ListLabel 37"/>
+    <w:qFormat/>
+    <w:rPr>
+      <w:rFonts w:ascii="Arial" w:hAnsi="Arial" w:cs="OpenSymbol"/>
+    </w:rPr>
+  </w:style>
+  <w:style w:type="character" w:styleId="ListLabel38">
+    <w:name w:val="ListLabel 38"/>
+    <w:qFormat/>
+    <w:rPr>
+      <w:rFonts w:cs="OpenSymbol"/>
+    </w:rPr>
+  </w:style>
+  <w:style w:type="character" w:styleId="ListLabel39">
+    <w:name w:val="ListLabel 39"/>
+    <w:qFormat/>
+    <w:rPr>
+      <w:rFonts w:cs="OpenSymbol"/>
+    </w:rPr>
+  </w:style>
+  <w:style w:type="character" w:styleId="ListLabel40">
+    <w:name w:val="ListLabel 40"/>
+    <w:qFormat/>
+    <w:rPr>
+      <w:rFonts w:cs="OpenSymbol"/>
+    </w:rPr>
+  </w:style>
+  <w:style w:type="character" w:styleId="ListLabel41">
+    <w:name w:val="ListLabel 41"/>
+    <w:qFormat/>
+    <w:rPr>
+      <w:rFonts w:cs="OpenSymbol"/>
+    </w:rPr>
+  </w:style>
+  <w:style w:type="character" w:styleId="ListLabel42">
+    <w:name w:val="ListLabel 42"/>
+    <w:qFormat/>
+    <w:rPr>
+      <w:rFonts w:cs="OpenSymbol"/>
+    </w:rPr>
+  </w:style>
+  <w:style w:type="character" w:styleId="ListLabel43">
+    <w:name w:val="ListLabel 43"/>
+    <w:qFormat/>
+    <w:rPr>
+      <w:rFonts w:cs="OpenSymbol"/>
+    </w:rPr>
+  </w:style>
+  <w:style w:type="character" w:styleId="ListLabel44">
+    <w:name w:val="ListLabel 44"/>
+    <w:qFormat/>
+    <w:rPr>
+      <w:rFonts w:cs="OpenSymbol"/>
+    </w:rPr>
+  </w:style>
+  <w:style w:type="character" w:styleId="ListLabel45">
+    <w:name w:val="ListLabel 45"/>
+    <w:qFormat/>
+    <w:rPr>
+      <w:rFonts w:cs="OpenSymbol"/>
+    </w:rPr>
+  </w:style>
   <w:style w:type="paragraph" w:styleId="Heading">
     <w:name w:val="Heading"/>
     <w:basedOn w:val="Normal"/>

</xml_diff>